<commit_message>
fix import delete old
</commit_message>
<xml_diff>
--- a/backend/tisko/popis.docx
+++ b/backend/tisko/popis.docx
@@ -21,76 +21,28 @@
           <w:sz w:val="32"/>
           <w:szCs w:val="32"/>
         </w:rPr>
-        <w:t xml:space="preserve">Úvodné </w:t>
-      </w:r>
-      <w:proofErr w:type="spellStart"/>
-      <w:r>
-        <w:rPr>
-          <w:b/>
-          <w:bCs/>
-          <w:sz w:val="32"/>
-          <w:szCs w:val="32"/>
-        </w:rPr>
-        <w:t>info</w:t>
-      </w:r>
-      <w:proofErr w:type="spellEnd"/>
-      <w:r>
-        <w:rPr>
-          <w:b/>
-          <w:bCs/>
-          <w:sz w:val="32"/>
-          <w:szCs w:val="32"/>
-        </w:rPr>
-        <w:t>:</w:t>
+        <w:t>Úvodné info:</w:t>
       </w:r>
     </w:p>
     <w:bookmarkEnd w:id="0"/>
     <w:p>
-      <w:proofErr w:type="spellStart"/>
-      <w:r>
-        <w:t>Backend</w:t>
-      </w:r>
-      <w:proofErr w:type="spellEnd"/>
-      <w:r>
-        <w:t xml:space="preserve"> je písaní v jazyku </w:t>
-      </w:r>
-      <w:proofErr w:type="spellStart"/>
+      <w:r>
+        <w:t xml:space="preserve">Backend je písaní v jazyku </w:t>
+      </w:r>
       <w:r>
         <w:t>G</w:t>
       </w:r>
       <w:r>
-        <w:t>olang</w:t>
-      </w:r>
-      <w:proofErr w:type="spellEnd"/>
-      <w:r>
-        <w:t>(go).</w:t>
+        <w:t>olang(go).</w:t>
       </w:r>
       <w:r>
         <w:t xml:space="preserve"> </w:t>
       </w:r>
-      <w:proofErr w:type="spellStart"/>
-      <w:r>
-        <w:t>Backend</w:t>
-      </w:r>
-      <w:proofErr w:type="spellEnd"/>
-      <w:r>
-        <w:t xml:space="preserve"> potrebuje </w:t>
-      </w:r>
-      <w:proofErr w:type="spellStart"/>
-      <w:r>
-        <w:t>postgresql</w:t>
-      </w:r>
-      <w:proofErr w:type="spellEnd"/>
-      <w:r>
-        <w:t xml:space="preserve">(s rozšírením </w:t>
-      </w:r>
-      <w:proofErr w:type="spellStart"/>
-      <w:r>
-        <w:t>plpgsql</w:t>
-      </w:r>
-      <w:proofErr w:type="spellEnd"/>
-      <w:r>
-        <w:t>)</w:t>
+      <w:r>
+        <w:t>Backend potrebuje postgresql</w:t>
+      </w:r>
+      <w:r>
+        <w:t>(s rozšírením plpgsql)</w:t>
       </w:r>
       <w:r>
         <w:t xml:space="preserve">, v ktorom sú vytvorené tabuľky a funkcie podľa </w:t>
@@ -99,71 +51,19 @@
         <w:t>skriptov</w:t>
       </w:r>
       <w:r>
-        <w:t xml:space="preserve"> na </w:t>
-      </w:r>
-      <w:proofErr w:type="spellStart"/>
-      <w:r>
-        <w:t>githube</w:t>
-      </w:r>
-      <w:proofErr w:type="spellEnd"/>
-      <w:r>
-        <w:t>.</w:t>
-      </w:r>
-    </w:p>
-    <w:p>
-      <w:r>
-        <w:t xml:space="preserve">Jazyk </w:t>
-      </w:r>
-      <w:proofErr w:type="spellStart"/>
-      <w:r>
-        <w:t>Golang</w:t>
-      </w:r>
-      <w:proofErr w:type="spellEnd"/>
-      <w:r>
-        <w:t xml:space="preserve"> sa dá stiahnuť tu:  </w:t>
+        <w:t xml:space="preserve"> na githube.</w:t>
+      </w:r>
+    </w:p>
+    <w:p>
+      <w:r>
+        <w:t xml:space="preserve">Jazyk Golang sa dá stiahnuť tu:  </w:t>
       </w:r>
       <w:hyperlink r:id="rId5" w:history="1">
-        <w:proofErr w:type="spellStart"/>
         <w:r>
           <w:rPr>
             <w:rStyle w:val="Hypertextovprepojenie"/>
           </w:rPr>
-          <w:t>The</w:t>
-        </w:r>
-        <w:proofErr w:type="spellEnd"/>
-        <w:r>
-          <w:rPr>
-            <w:rStyle w:val="Hypertextovprepojenie"/>
-          </w:rPr>
-          <w:t xml:space="preserve"> Go </w:t>
-        </w:r>
-        <w:proofErr w:type="spellStart"/>
-        <w:r>
-          <w:rPr>
-            <w:rStyle w:val="Hypertextovprepojenie"/>
-          </w:rPr>
-          <w:t>Programming</w:t>
-        </w:r>
-        <w:proofErr w:type="spellEnd"/>
-        <w:r>
-          <w:rPr>
-            <w:rStyle w:val="Hypertextovprepojenie"/>
-          </w:rPr>
-          <w:t xml:space="preserve"> </w:t>
-        </w:r>
-        <w:proofErr w:type="spellStart"/>
-        <w:r>
-          <w:rPr>
-            <w:rStyle w:val="Hypertextovprepojenie"/>
-          </w:rPr>
-          <w:t>Language</w:t>
-        </w:r>
-        <w:proofErr w:type="spellEnd"/>
-        <w:r>
-          <w:rPr>
-            <w:rStyle w:val="Hypertextovprepojenie"/>
-          </w:rPr>
-          <w:t xml:space="preserve"> (golang.org)</w:t>
+          <w:t>The Go Programming Language (golang.org)</w:t>
         </w:r>
       </w:hyperlink>
       <w:r>
@@ -226,15 +126,7 @@
         <w:t> mal by byť prenositeľný aj na platformu Mac</w:t>
       </w:r>
       <w:r>
-        <w:t xml:space="preserve">, BSD, </w:t>
-      </w:r>
-      <w:proofErr w:type="spellStart"/>
-      <w:r>
-        <w:t>Solaris</w:t>
-      </w:r>
-      <w:proofErr w:type="spellEnd"/>
-      <w:r>
-        <w:t>........, ale tie neboli v tomto projekte odskúšané</w:t>
+        <w:t>, BSD, Solaris........, ale tie neboli v tomto projekte odskúšané</w:t>
       </w:r>
       <w:r>
         <w:t xml:space="preserve">.  </w:t>
@@ -260,13 +152,44 @@
         </w:numPr>
       </w:pPr>
       <w:r>
-        <w:t xml:space="preserve">go </w:t>
-      </w:r>
-      <w:proofErr w:type="spellStart"/>
-      <w:r>
-        <w:t>build</w:t>
-      </w:r>
-      <w:proofErr w:type="spellEnd"/>
+        <w:t xml:space="preserve">go build </w:t>
+      </w:r>
+    </w:p>
+    <w:p>
+      <w:pPr>
+        <w:pStyle w:val="Odsekzoznamu"/>
+        <w:numPr>
+          <w:ilvl w:val="0"/>
+          <w:numId w:val="2"/>
+        </w:numPr>
+      </w:pPr>
+      <w:r>
+        <w:t xml:space="preserve">tento príkaz </w:t>
+      </w:r>
+      <w:r>
+        <w:t>skompiluje celý program</w:t>
+      </w:r>
+      <w:r>
+        <w:t>, v comandline sa musí nachádzať v</w:t>
+      </w:r>
+      <w:r>
+        <w:t xml:space="preserve"> právnom </w:t>
+      </w:r>
+      <w:r>
+        <w:t>priečinku „tisko“</w:t>
+      </w:r>
+      <w:r>
+        <w:t>, ktoré sa musí nachádzať v</w:t>
+      </w:r>
+      <w:r>
+        <w:t> </w:t>
+      </w:r>
+      <w:r>
+        <w:t>GOPATH</w:t>
+      </w:r>
+      <w:r>
+        <w:t>/src(odporúčam editor Goland)</w:t>
+      </w:r>
       <w:r>
         <w:t xml:space="preserve"> </w:t>
       </w:r>
@@ -280,168 +203,25 @@
         </w:numPr>
       </w:pPr>
       <w:r>
-        <w:t xml:space="preserve">tento príkaz </w:t>
-      </w:r>
-      <w:r>
-        <w:t>skompiluje celý program</w:t>
-      </w:r>
-      <w:r>
-        <w:t>, v </w:t>
-      </w:r>
-      <w:proofErr w:type="spellStart"/>
-      <w:r>
-        <w:t>comandline</w:t>
-      </w:r>
-      <w:proofErr w:type="spellEnd"/>
-      <w:r>
-        <w:t xml:space="preserve"> sa musí nachádzať v</w:t>
-      </w:r>
-      <w:r>
-        <w:t xml:space="preserve"> právnom </w:t>
-      </w:r>
-      <w:r>
-        <w:t>priečinku „</w:t>
-      </w:r>
-      <w:proofErr w:type="spellStart"/>
-      <w:r>
-        <w:t>tisko</w:t>
-      </w:r>
-      <w:proofErr w:type="spellEnd"/>
-      <w:r>
-        <w:t>“</w:t>
-      </w:r>
-      <w:r>
-        <w:t>, ktoré sa musí nachádzať v</w:t>
-      </w:r>
-      <w:r>
-        <w:t> </w:t>
-      </w:r>
-      <w:r>
-        <w:t>GOPATH</w:t>
-      </w:r>
-      <w:r>
-        <w:t>/</w:t>
-      </w:r>
-      <w:proofErr w:type="spellStart"/>
-      <w:r>
-        <w:t>src</w:t>
-      </w:r>
-      <w:proofErr w:type="spellEnd"/>
-      <w:r>
-        <w:t xml:space="preserve">(odporúčam editor </w:t>
-      </w:r>
-      <w:proofErr w:type="spellStart"/>
-      <w:r>
-        <w:t>Goland</w:t>
-      </w:r>
-      <w:proofErr w:type="spellEnd"/>
+        <w:t xml:space="preserve">pre menšiu veľkosť </w:t>
+      </w:r>
+      <w:r>
+        <w:t xml:space="preserve">binárneho súboru </w:t>
+      </w:r>
+      <w:r>
+        <w:t>je možné použiť flag: ‚-ldflags „-w -s“</w:t>
+      </w:r>
+      <w:r>
+        <w:t>(go build -ldflags „-w -s“</w:t>
+      </w:r>
+      <w:r>
+        <w:t>, úspora +-25%</w:t>
+      </w:r>
       <w:r>
         <w:t>)</w:t>
       </w:r>
       <w:r>
-        <w:t xml:space="preserve"> </w:t>
-      </w:r>
-    </w:p>
-    <w:p>
-      <w:pPr>
-        <w:pStyle w:val="Odsekzoznamu"/>
-        <w:numPr>
-          <w:ilvl w:val="0"/>
-          <w:numId w:val="2"/>
-        </w:numPr>
-      </w:pPr>
-      <w:r>
-        <w:t xml:space="preserve">pre menšiu veľkosť </w:t>
-      </w:r>
-      <w:r>
-        <w:t xml:space="preserve">binárneho súboru </w:t>
-      </w:r>
-      <w:r>
-        <w:t xml:space="preserve">je možné použiť </w:t>
-      </w:r>
-      <w:proofErr w:type="spellStart"/>
-      <w:r>
-        <w:t>flag</w:t>
-      </w:r>
-      <w:proofErr w:type="spellEnd"/>
-      <w:r>
-        <w:t>: ‚-</w:t>
-      </w:r>
-      <w:proofErr w:type="spellStart"/>
-      <w:r>
-        <w:t>ldflags</w:t>
-      </w:r>
-      <w:proofErr w:type="spellEnd"/>
-      <w:r>
-        <w:t xml:space="preserve"> „-w -s“</w:t>
-      </w:r>
-      <w:r>
-        <w:t xml:space="preserve">(go </w:t>
-      </w:r>
-      <w:proofErr w:type="spellStart"/>
-      <w:r>
-        <w:t>build</w:t>
-      </w:r>
-      <w:proofErr w:type="spellEnd"/>
-      <w:r>
-        <w:t xml:space="preserve"> -</w:t>
-      </w:r>
-      <w:proofErr w:type="spellStart"/>
-      <w:r>
-        <w:t>ldflags</w:t>
-      </w:r>
-      <w:proofErr w:type="spellEnd"/>
-      <w:r>
-        <w:t xml:space="preserve"> „-w -s“</w:t>
-      </w:r>
-      <w:r>
-        <w:t>, úspora +-25%</w:t>
-      </w:r>
-      <w:r>
-        <w:t>)</w:t>
-      </w:r>
-      <w:r>
-        <w:t>, v extrémnej situácii aj samostatný program „</w:t>
-      </w:r>
-      <w:proofErr w:type="spellStart"/>
-      <w:r>
-        <w:t>upx</w:t>
-      </w:r>
-      <w:proofErr w:type="spellEnd"/>
-      <w:r>
-        <w:t>“ s </w:t>
-      </w:r>
-      <w:proofErr w:type="spellStart"/>
-      <w:r>
-        <w:t>flagom</w:t>
-      </w:r>
-      <w:proofErr w:type="spellEnd"/>
-      <w:r>
-        <w:t xml:space="preserve"> –</w:t>
-      </w:r>
-      <w:proofErr w:type="spellStart"/>
-      <w:r>
-        <w:t>ultra-brute</w:t>
-      </w:r>
-      <w:proofErr w:type="spellEnd"/>
-      <w:r>
-        <w:t xml:space="preserve">(úspora s go </w:t>
-      </w:r>
-      <w:proofErr w:type="spellStart"/>
-      <w:r>
-        <w:t>build</w:t>
-      </w:r>
-      <w:proofErr w:type="spellEnd"/>
-      <w:r>
-        <w:t xml:space="preserve"> </w:t>
-      </w:r>
-      <w:proofErr w:type="spellStart"/>
-      <w:r>
-        <w:t>flagmi</w:t>
-      </w:r>
-      <w:proofErr w:type="spellEnd"/>
-      <w:r>
-        <w:t xml:space="preserve"> +-75%) </w:t>
+        <w:t xml:space="preserve">, v extrémnej situácii aj samostatný program „upx“ s flagom –ultra-brute(úspora s go build flagmi +-75%) </w:t>
       </w:r>
     </w:p>
     <w:p>
@@ -492,13 +272,8 @@
         </w:numPr>
       </w:pPr>
       <w:r>
-        <w:t xml:space="preserve">go </w:t>
-      </w:r>
-      <w:proofErr w:type="spellStart"/>
-      <w:r>
-        <w:t>mod</w:t>
-      </w:r>
-      <w:proofErr w:type="spellEnd"/>
+        <w:t>go mod</w:t>
+      </w:r>
     </w:p>
     <w:p>
       <w:pPr>
@@ -512,44 +287,12 @@
         <w:t xml:space="preserve">pre </w:t>
       </w:r>
       <w:r>
-        <w:t xml:space="preserve">kompletnú inštaláciu závislostí sa použije </w:t>
-      </w:r>
-      <w:proofErr w:type="spellStart"/>
-      <w:r>
-        <w:t>vendor</w:t>
-      </w:r>
-      <w:proofErr w:type="spellEnd"/>
-      <w:r>
-        <w:t xml:space="preserve">(go </w:t>
-      </w:r>
-      <w:proofErr w:type="spellStart"/>
-      <w:r>
-        <w:t>mod</w:t>
-      </w:r>
-      <w:proofErr w:type="spellEnd"/>
-      <w:r>
-        <w:t xml:space="preserve"> </w:t>
-      </w:r>
-      <w:proofErr w:type="spellStart"/>
-      <w:r>
-        <w:t>vendor</w:t>
-      </w:r>
-      <w:proofErr w:type="spellEnd"/>
-      <w:r>
-        <w:t>)</w:t>
-      </w:r>
-    </w:p>
-    <w:p>
-      <w:r>
-        <w:t xml:space="preserve">Na gite sa nachádza kniznice.zip, v ktorom sú </w:t>
-      </w:r>
-      <w:proofErr w:type="spellStart"/>
-      <w:r>
-        <w:t>zazipované</w:t>
-      </w:r>
-      <w:proofErr w:type="spellEnd"/>
-      <w:r>
-        <w:t xml:space="preserve"> knižnice potrebné na skomp</w:t>
+        <w:t>kompletnú inštaláciu závislostí sa použije vendor(go mod vendor)</w:t>
+      </w:r>
+    </w:p>
+    <w:p>
+      <w:r>
+        <w:t>Na gite sa nachádza kniznice.zip, v ktorom sú zazipované knižnice potrebné na skomp</w:t>
       </w:r>
       <w:r>
         <w:t>ilovanie, manuálne je možné ich vsunúť do projekt</w:t>
@@ -560,43 +303,17 @@
       <w:r>
         <w:t xml:space="preserve">, či už ako GOPATH(cesta, kde sa nachádzajú projekty </w:t>
       </w:r>
-      <w:proofErr w:type="spellStart"/>
       <w:r>
         <w:t>G</w:t>
       </w:r>
       <w:r>
-        <w:t>olang</w:t>
-      </w:r>
-      <w:proofErr w:type="spellEnd"/>
-      <w:r>
-        <w:t>) alebo ako „</w:t>
-      </w:r>
-      <w:proofErr w:type="spellStart"/>
-      <w:r>
-        <w:t>vendor</w:t>
-      </w:r>
-      <w:proofErr w:type="spellEnd"/>
-      <w:r>
-        <w:t>“(lokálne projektové knižnice)</w:t>
-      </w:r>
-      <w:r>
-        <w:t xml:space="preserve"> , ale odporúčaný je vyššie uvedený  go </w:t>
-      </w:r>
-      <w:proofErr w:type="spellStart"/>
-      <w:r>
-        <w:t>mod</w:t>
-      </w:r>
-      <w:proofErr w:type="spellEnd"/>
-      <w:r>
-        <w:t xml:space="preserve"> </w:t>
-      </w:r>
-      <w:proofErr w:type="spellStart"/>
-      <w:r>
-        <w:t>vendor</w:t>
-      </w:r>
-      <w:proofErr w:type="spellEnd"/>
-      <w:r>
-        <w:t>.</w:t>
+        <w:t>olang) alebo ako „</w:t>
+      </w:r>
+      <w:r>
+        <w:t>vendor“(lokálne projektové knižnice)</w:t>
+      </w:r>
+      <w:r>
+        <w:t xml:space="preserve"> , ale odporúčaný je vyššie uvedený  go mod vendor.</w:t>
       </w:r>
     </w:p>
     <w:p>
@@ -653,19 +370,9 @@
           <w:numId w:val="2"/>
         </w:numPr>
       </w:pPr>
-      <w:proofErr w:type="spellStart"/>
-      <w:r>
-        <w:t>Golang</w:t>
-      </w:r>
-      <w:proofErr w:type="spellEnd"/>
-      <w:r>
-        <w:t xml:space="preserve"> má ľahkú </w:t>
-      </w:r>
-      <w:proofErr w:type="spellStart"/>
-      <w:r>
-        <w:t>inter</w:t>
-      </w:r>
-      <w:proofErr w:type="spellEnd"/>
+      <w:r>
+        <w:t>Golang má ľahkú inter</w:t>
+      </w:r>
       <w:r>
         <w:t>-</w:t>
       </w:r>
@@ -673,157 +380,70 @@
         <w:t>kompatibilitu so starým C</w:t>
       </w:r>
       <w:r>
-        <w:t xml:space="preserve">(volá sa to </w:t>
-      </w:r>
-      <w:proofErr w:type="spellStart"/>
-      <w:r>
-        <w:t>cgo</w:t>
-      </w:r>
-      <w:proofErr w:type="spellEnd"/>
-      <w:r>
-        <w:t xml:space="preserve"> a volá sa s príkazom import „C“ a nad tým C-</w:t>
-      </w:r>
-      <w:proofErr w:type="spellStart"/>
-      <w:r>
-        <w:t>eckovský</w:t>
-      </w:r>
-      <w:proofErr w:type="spellEnd"/>
-      <w:r>
-        <w:t xml:space="preserve"> program-WARNING: v C-</w:t>
-      </w:r>
-      <w:proofErr w:type="spellStart"/>
-      <w:r>
-        <w:t>écku</w:t>
-      </w:r>
-      <w:proofErr w:type="spellEnd"/>
-      <w:r>
-        <w:t xml:space="preserve"> je </w:t>
-      </w:r>
-      <w:proofErr w:type="spellStart"/>
-      <w:r>
-        <w:t>Golangový</w:t>
-      </w:r>
-      <w:proofErr w:type="spellEnd"/>
+        <w:t xml:space="preserve">(volá sa to cgo a volá sa s príkazom import „C“ a nad tým C-eckovský program-WARNING: v C-écku je </w:t>
+      </w:r>
+      <w:r>
+        <w:t xml:space="preserve">Golangový </w:t>
+      </w:r>
+      <w:r>
+        <w:t xml:space="preserve">garbage </w:t>
+      </w:r>
+      <w:r>
+        <w:t xml:space="preserve">colektor </w:t>
+      </w:r>
+      <w:r>
+        <w:t>vypnutý</w:t>
+      </w:r>
+      <w:r>
+        <w:t xml:space="preserve"> a samotné volania sú </w:t>
+      </w:r>
+      <w:r>
+        <w:t xml:space="preserve">10x </w:t>
+      </w:r>
+      <w:r>
+        <w:t>pomalšie</w:t>
+      </w:r>
+      <w:r>
+        <w:t xml:space="preserve"> ako volanie klasickej funkcie</w:t>
+      </w:r>
+      <w:r>
+        <w:t>)</w:t>
+      </w:r>
+      <w:r>
+        <w:t>, taktie</w:t>
+      </w:r>
+      <w:r>
+        <w:t>ž v projekte je už vytvorený spôsob ako sa s pomocou cmd môže volať ľubovoľný spustiteľný program, ale má to obmedzenia na počet vstupov a výstupov.</w:t>
+      </w:r>
       <w:r>
         <w:t xml:space="preserve"> </w:t>
       </w:r>
-      <w:proofErr w:type="spellStart"/>
-      <w:r>
-        <w:t>garbage</w:t>
-      </w:r>
-      <w:proofErr w:type="spellEnd"/>
-      <w:r>
-        <w:t xml:space="preserve"> </w:t>
-      </w:r>
-      <w:proofErr w:type="spellStart"/>
-      <w:r>
-        <w:t>colektor</w:t>
-      </w:r>
-      <w:proofErr w:type="spellEnd"/>
-      <w:r>
-        <w:t xml:space="preserve"> </w:t>
-      </w:r>
-      <w:r>
-        <w:t>vypnutý</w:t>
-      </w:r>
-      <w:r>
-        <w:t xml:space="preserve"> a samotné volania sú </w:t>
-      </w:r>
-      <w:r>
-        <w:t xml:space="preserve">10x </w:t>
-      </w:r>
-      <w:r>
-        <w:t>pomalšie</w:t>
-      </w:r>
-      <w:r>
-        <w:t xml:space="preserve"> ako volanie klasickej funkcie</w:t>
-      </w:r>
-      <w:r>
-        <w:t>)</w:t>
-      </w:r>
-      <w:r>
-        <w:t>, taktie</w:t>
-      </w:r>
-      <w:r>
-        <w:t xml:space="preserve">ž v projekte je už vytvorený spôsob ako sa s pomocou </w:t>
-      </w:r>
-      <w:proofErr w:type="spellStart"/>
-      <w:r>
-        <w:t>cmd</w:t>
-      </w:r>
-      <w:proofErr w:type="spellEnd"/>
-      <w:r>
-        <w:t xml:space="preserve"> môže volať ľubovoľný spustiteľný program, ale má to obmedzenia na počet vstupov a výstupov.</w:t>
-      </w:r>
-      <w:r>
-        <w:t xml:space="preserve"> </w:t>
-      </w:r>
-    </w:p>
-    <w:p>
-      <w:pPr>
-        <w:pStyle w:val="Odsekzoznamu"/>
-        <w:numPr>
-          <w:ilvl w:val="0"/>
-          <w:numId w:val="2"/>
-        </w:numPr>
-      </w:pPr>
-      <w:r>
-        <w:t>V projekte sa niekedy objavuje slovko „go“, jazyk má aj „</w:t>
-      </w:r>
-      <w:proofErr w:type="spellStart"/>
-      <w:r>
-        <w:t>goto</w:t>
-      </w:r>
-      <w:proofErr w:type="spellEnd"/>
-      <w:r>
-        <w:t xml:space="preserve">“ – nepomýliť! „go“ znamená </w:t>
-      </w:r>
-      <w:r>
-        <w:t xml:space="preserve">vytvorenie </w:t>
-      </w:r>
-      <w:proofErr w:type="spellStart"/>
-      <w:r>
-        <w:t>gorutiny</w:t>
-      </w:r>
-      <w:proofErr w:type="spellEnd"/>
-      <w:r>
-        <w:t xml:space="preserve">, ktorá sa trošku nepresne môže nazvať „odľahčený </w:t>
-      </w:r>
-      <w:proofErr w:type="spellStart"/>
-      <w:r>
-        <w:t>thread</w:t>
-      </w:r>
-      <w:proofErr w:type="spellEnd"/>
-      <w:r>
-        <w:t>“ a „</w:t>
-      </w:r>
-      <w:proofErr w:type="spellStart"/>
-      <w:r>
-        <w:t>goto</w:t>
-      </w:r>
-      <w:proofErr w:type="spellEnd"/>
-      <w:r>
-        <w:t>“ je prevzaté z C-éčka, aj keď má väčšie obmedzenia.</w:t>
-      </w:r>
-    </w:p>
-    <w:p>
-      <w:pPr>
-        <w:pStyle w:val="Odsekzoznamu"/>
-        <w:numPr>
-          <w:ilvl w:val="0"/>
-          <w:numId w:val="2"/>
-        </w:numPr>
-      </w:pPr>
-      <w:r>
-        <w:t>V projekte sa vyskytujú aj „</w:t>
-      </w:r>
-      <w:proofErr w:type="spellStart"/>
-      <w:r>
-        <w:t>chaneli</w:t>
-      </w:r>
-      <w:proofErr w:type="spellEnd"/>
-      <w:r>
-        <w:t>“, opatrne, môžu zablokovať pri nesprávnom použitý celé vlákno.</w:t>
+    </w:p>
+    <w:p>
+      <w:pPr>
+        <w:pStyle w:val="Odsekzoznamu"/>
+        <w:numPr>
+          <w:ilvl w:val="0"/>
+          <w:numId w:val="2"/>
+        </w:numPr>
+      </w:pPr>
+      <w:r>
+        <w:t xml:space="preserve">V projekte sa niekedy objavuje slovko „go“, jazyk má aj „goto“ – nepomýliť! „go“ znamená </w:t>
+      </w:r>
+      <w:r>
+        <w:t>vytvorenie gorutiny, ktorá sa trošku nepresne môže nazvať „odľahčený thread“ a „goto“ je prevzaté z C-éčka, aj keď má väčšie obmedzenia.</w:t>
+      </w:r>
+    </w:p>
+    <w:p>
+      <w:pPr>
+        <w:pStyle w:val="Odsekzoznamu"/>
+        <w:numPr>
+          <w:ilvl w:val="0"/>
+          <w:numId w:val="2"/>
+        </w:numPr>
+      </w:pPr>
+      <w:r>
+        <w:t>V projekte sa vyskytujú aj „chaneli“, opatrne, môžu zablokovať pri nesprávnom použitý celé vlákno.</w:t>
       </w:r>
     </w:p>
     <w:p>
@@ -849,29 +469,11 @@
       <w:r>
         <w:t>„novší“ typ mená, ktoré sa v programe s príkazom „</w:t>
       </w:r>
-      <w:proofErr w:type="spellStart"/>
       <w:r>
         <w:t>strings.ReplaceAll</w:t>
       </w:r>
-      <w:proofErr w:type="spellEnd"/>
-      <w:r>
-        <w:t>(</w:t>
-      </w:r>
-      <w:proofErr w:type="spellStart"/>
-      <w:r>
-        <w:t>string</w:t>
-      </w:r>
-      <w:proofErr w:type="spellEnd"/>
-      <w:r>
-        <w:t xml:space="preserve">, </w:t>
-      </w:r>
-      <w:proofErr w:type="spellStart"/>
-      <w:r>
-        <w:t>old</w:t>
-      </w:r>
-      <w:proofErr w:type="spellEnd"/>
-      <w:r>
-        <w:t>, new)“ nahradzujú.</w:t>
+      <w:r>
+        <w:t>(string, old, new)“ nahradzujú.</w:t>
       </w:r>
     </w:p>
     <w:p>
@@ -884,77 +486,11 @@
       </w:pPr>
       <w:r>
         <w:lastRenderedPageBreak/>
-        <w:t xml:space="preserve">V ďalších častiach sa bude rozoberať </w:t>
-      </w:r>
-      <w:proofErr w:type="spellStart"/>
-      <w:r>
-        <w:t>backend</w:t>
-      </w:r>
-      <w:proofErr w:type="spellEnd"/>
-      <w:r>
-        <w:t>, ale binárny súbor má za úlohu aj spustiť a poskytovať prístup k </w:t>
-      </w:r>
-      <w:proofErr w:type="spellStart"/>
-      <w:r>
-        <w:t>frontendu</w:t>
-      </w:r>
-      <w:proofErr w:type="spellEnd"/>
-      <w:r>
-        <w:t>, ktorý je písaný v </w:t>
-      </w:r>
-      <w:proofErr w:type="spellStart"/>
-      <w:r>
-        <w:t>javascripte</w:t>
-      </w:r>
-      <w:proofErr w:type="spellEnd"/>
-      <w:r>
-        <w:t xml:space="preserve"> a v </w:t>
-      </w:r>
-      <w:proofErr w:type="spellStart"/>
-      <w:r>
-        <w:t>reacte</w:t>
-      </w:r>
-      <w:proofErr w:type="spellEnd"/>
-      <w:r>
-        <w:t>, následne bol „</w:t>
-      </w:r>
-      <w:proofErr w:type="spellStart"/>
-      <w:r>
-        <w:t>zbuildovaný</w:t>
-      </w:r>
-      <w:proofErr w:type="spellEnd"/>
-      <w:r>
-        <w:t xml:space="preserve">“ príkazom </w:t>
-      </w:r>
-      <w:proofErr w:type="spellStart"/>
-      <w:r>
-        <w:t>npm</w:t>
-      </w:r>
-      <w:proofErr w:type="spellEnd"/>
-      <w:r>
-        <w:t xml:space="preserve"> run-</w:t>
-      </w:r>
-      <w:proofErr w:type="spellStart"/>
-      <w:r>
-        <w:t>script</w:t>
-      </w:r>
-      <w:proofErr w:type="spellEnd"/>
-      <w:r>
-        <w:t xml:space="preserve"> </w:t>
-      </w:r>
-      <w:proofErr w:type="spellStart"/>
-      <w:r>
-        <w:t>build</w:t>
-      </w:r>
-      <w:proofErr w:type="spellEnd"/>
-      <w:r>
-        <w:t xml:space="preserve"> a daný do priečinka „</w:t>
-      </w:r>
-      <w:proofErr w:type="spellStart"/>
+        <w:t>V ďalších častiach sa bude rozoberať backend, ale binárny súbor má za úlohu aj spustiť a poskytovať prístup k frontendu, ktorý je písaný v javascripte a v reacte, následne bol „zbuildovaný“ príkazom npm run-script build a daný do priečinka „</w:t>
+      </w:r>
       <w:r>
         <w:t>build_front_end</w:t>
       </w:r>
-      <w:proofErr w:type="spellEnd"/>
       <w:r>
         <w:t>“ .</w:t>
       </w:r>
@@ -968,47 +504,7 @@
         </w:numPr>
       </w:pPr>
       <w:r>
-        <w:t xml:space="preserve">Odporúčam naštudovať si zabudované </w:t>
-      </w:r>
-      <w:proofErr w:type="spellStart"/>
-      <w:r>
-        <w:t>struktúry</w:t>
-      </w:r>
-      <w:proofErr w:type="spellEnd"/>
-      <w:r>
-        <w:t xml:space="preserve"> - triedy – </w:t>
-      </w:r>
-      <w:proofErr w:type="spellStart"/>
-      <w:r>
-        <w:t>embeded</w:t>
-      </w:r>
-      <w:proofErr w:type="spellEnd"/>
-      <w:r>
-        <w:t xml:space="preserve"> </w:t>
-      </w:r>
-      <w:proofErr w:type="spellStart"/>
-      <w:r>
-        <w:t>struct</w:t>
-      </w:r>
-      <w:proofErr w:type="spellEnd"/>
-      <w:r>
-        <w:t xml:space="preserve"> – nepomýliť s </w:t>
-      </w:r>
-      <w:proofErr w:type="spellStart"/>
-      <w:r>
-        <w:t>package</w:t>
-      </w:r>
-      <w:proofErr w:type="spellEnd"/>
-      <w:r>
-        <w:t xml:space="preserve"> </w:t>
-      </w:r>
-      <w:proofErr w:type="spellStart"/>
-      <w:r>
-        <w:t>embed</w:t>
-      </w:r>
-      <w:proofErr w:type="spellEnd"/>
-      <w:r>
-        <w:t>!</w:t>
+        <w:t>Odporúčam naštudovať si zabudované struktúry - triedy – embeded struct – nepomýliť s package embed!</w:t>
       </w:r>
     </w:p>
     <w:p>
@@ -1031,24 +527,11 @@
       </w:r>
     </w:p>
     <w:p>
-      <w:proofErr w:type="spellStart"/>
-      <w:r>
-        <w:t>Backend</w:t>
-      </w:r>
-      <w:proofErr w:type="spellEnd"/>
-      <w:r>
-        <w:t xml:space="preserve"> je</w:t>
-      </w:r>
-      <w:r>
-        <w:t xml:space="preserve">(okrem hlavného súboru </w:t>
-      </w:r>
-      <w:proofErr w:type="spellStart"/>
-      <w:r>
-        <w:t>main.go</w:t>
-      </w:r>
-      <w:proofErr w:type="spellEnd"/>
-      <w:r>
-        <w:t xml:space="preserve">, ktorý </w:t>
+      <w:r>
+        <w:t>Backend je</w:t>
+      </w:r>
+      <w:r>
+        <w:t xml:space="preserve">(okrem hlavného súboru main.go, ktorý </w:t>
       </w:r>
       <w:r>
         <w:t>spúšťa</w:t>
@@ -1066,15 +549,7 @@
         <w:t xml:space="preserve"> roz</w:t>
       </w:r>
       <w:r>
-        <w:t xml:space="preserve">delený do </w:t>
-      </w:r>
-      <w:proofErr w:type="spellStart"/>
-      <w:r>
-        <w:t>package-ov</w:t>
-      </w:r>
-      <w:proofErr w:type="spellEnd"/>
-      <w:r>
-        <w:t>, niektoré importujú iné(pozor na zakázané cyklické importovanie, ktoré nie je dovolené)</w:t>
+        <w:t>delený do package-ov, niektoré importujú iné(pozor na zakázané cyklické importovanie, ktoré nie je dovolené)</w:t>
       </w:r>
       <w:r>
         <w:t>.</w:t>
@@ -1088,16 +563,11 @@
       <w:r>
         <w:t> </w:t>
       </w:r>
-      <w:proofErr w:type="spellStart"/>
       <w:r>
         <w:t>G</w:t>
       </w:r>
       <w:r>
-        <w:t>olangu</w:t>
-      </w:r>
-      <w:proofErr w:type="spellEnd"/>
-      <w:r>
-        <w:t xml:space="preserve"> sú štruktúry a</w:t>
+        <w:t>olangu sú štruktúry a</w:t>
       </w:r>
       <w:r>
         <w:t> </w:t>
@@ -1115,15 +585,7 @@
         <w:t>EĽKÝMI</w:t>
       </w:r>
       <w:r>
-        <w:t xml:space="preserve"> písmenami verejné(viditeľné mimo </w:t>
-      </w:r>
-      <w:proofErr w:type="spellStart"/>
-      <w:r>
-        <w:t>package</w:t>
-      </w:r>
-      <w:proofErr w:type="spellEnd"/>
-      <w:r>
-        <w:t>) a</w:t>
+        <w:t xml:space="preserve"> písmenami verejné(viditeľné mimo package) a</w:t>
       </w:r>
       <w:r>
         <w:t> </w:t>
@@ -1138,29 +600,13 @@
         <w:t>malými privátne. K</w:t>
       </w:r>
       <w:r>
-        <w:t xml:space="preserve">aždý </w:t>
-      </w:r>
-      <w:proofErr w:type="spellStart"/>
-      <w:r>
-        <w:t>package</w:t>
-      </w:r>
-      <w:proofErr w:type="spellEnd"/>
-      <w:r>
-        <w:t xml:space="preserve"> má svoje </w:t>
+        <w:t xml:space="preserve">aždý package má svoje </w:t>
       </w:r>
       <w:r>
         <w:t>SQL</w:t>
       </w:r>
       <w:r>
-        <w:t xml:space="preserve"> príkazy uložené v .</w:t>
-      </w:r>
-      <w:proofErr w:type="spellStart"/>
-      <w:r>
-        <w:t>txt</w:t>
-      </w:r>
-      <w:proofErr w:type="spellEnd"/>
-      <w:r>
-        <w:t xml:space="preserve"> súboroch, ktoré sa po spustení programu načítajú do pamäte(pokus urobiť </w:t>
+        <w:t xml:space="preserve"> príkazy uložené v .txt súboroch, ktoré sa po spustení programu načítajú do pamäte(pokus urobiť </w:t>
       </w:r>
       <w:r>
         <w:t>SQL</w:t>
@@ -1210,7 +656,6 @@
           <w:szCs w:val="28"/>
         </w:rPr>
       </w:pPr>
-      <w:proofErr w:type="spellStart"/>
       <w:r>
         <w:rPr>
           <w:b/>
@@ -1220,7 +665,6 @@
         </w:rPr>
         <w:t>helper</w:t>
       </w:r>
-      <w:proofErr w:type="spellEnd"/>
     </w:p>
     <w:p>
       <w:pPr>
@@ -1287,6 +731,24 @@
         <w:pStyle w:val="Odsekzoznamu"/>
         <w:numPr>
           <w:ilvl w:val="0"/>
+          <w:numId w:val="2"/>
+        </w:numPr>
+      </w:pPr>
+      <w:r>
+        <w:t>V zdrojovom súbore „</w:t>
+      </w:r>
+      <w:r>
+        <w:t>run_scripts.go</w:t>
+      </w:r>
+      <w:r>
+        <w:t>“ sa nachádza rozhranie pre komunikáciu s akýmkoľvek spustiteľným súborom</w:t>
+      </w:r>
+    </w:p>
+    <w:p>
+      <w:pPr>
+        <w:pStyle w:val="Odsekzoznamu"/>
+        <w:numPr>
+          <w:ilvl w:val="0"/>
           <w:numId w:val="3"/>
         </w:numPr>
         <w:rPr>
@@ -1296,7 +758,6 @@
           <w:szCs w:val="28"/>
         </w:rPr>
       </w:pPr>
-      <w:proofErr w:type="spellStart"/>
       <w:r>
         <w:rPr>
           <w:b/>
@@ -1306,7 +767,6 @@
         </w:rPr>
         <w:t>paths</w:t>
       </w:r>
-      <w:proofErr w:type="spellEnd"/>
     </w:p>
     <w:p>
       <w:pPr>
@@ -1320,16 +780,11 @@
         <w:t>V</w:t>
       </w:r>
       <w:r>
-        <w:t xml:space="preserve">šetky mená </w:t>
-      </w:r>
-      <w:proofErr w:type="spellStart"/>
-      <w:r>
-        <w:t>subdomie</w:t>
+        <w:t>šetky mená subdomie</w:t>
       </w:r>
       <w:r>
         <w:t>n</w:t>
       </w:r>
-      <w:proofErr w:type="spellEnd"/>
       <w:r>
         <w:t>, ktoré sa v</w:t>
       </w:r>
@@ -1384,7 +839,6 @@
           <w:szCs w:val="28"/>
         </w:rPr>
       </w:pPr>
-      <w:proofErr w:type="spellStart"/>
       <w:r>
         <w:rPr>
           <w:b/>
@@ -1394,7 +848,6 @@
         </w:rPr>
         <w:t>tiker</w:t>
       </w:r>
-      <w:proofErr w:type="spellEnd"/>
     </w:p>
     <w:p>
       <w:pPr>
@@ -1443,7 +896,6 @@
           <w:szCs w:val="28"/>
         </w:rPr>
       </w:pPr>
-      <w:proofErr w:type="spellStart"/>
       <w:r>
         <w:rPr>
           <w:b/>
@@ -1453,7 +905,6 @@
         </w:rPr>
         <w:t>combination</w:t>
       </w:r>
-      <w:proofErr w:type="spellEnd"/>
     </w:p>
     <w:p>
       <w:pPr>
@@ -1473,23 +924,7 @@
         <w:t> </w:t>
       </w:r>
       <w:r>
-        <w:t>tabuľkám „</w:t>
-      </w:r>
-      <w:proofErr w:type="spellStart"/>
-      <w:r>
-        <w:t>branch</w:t>
-      </w:r>
-      <w:proofErr w:type="spellEnd"/>
-      <w:r>
-        <w:t>“, „city“, „department“,  „</w:t>
-      </w:r>
-      <w:proofErr w:type="spellStart"/>
-      <w:r>
-        <w:t>division</w:t>
-      </w:r>
-      <w:proofErr w:type="spellEnd"/>
-      <w:r>
-        <w:t>“ a</w:t>
+        <w:t>tabuľkám „branch“, „city“, „department“,  „division“ a</w:t>
       </w:r>
       <w:r>
         <w:t> </w:t>
@@ -1541,7 +976,6 @@
           <w:szCs w:val="28"/>
         </w:rPr>
       </w:pPr>
-      <w:proofErr w:type="spellStart"/>
       <w:r>
         <w:rPr>
           <w:b/>
@@ -1551,7 +985,6 @@
         </w:rPr>
         <w:t>connection_database</w:t>
       </w:r>
-      <w:proofErr w:type="spellEnd"/>
     </w:p>
     <w:bookmarkEnd w:id="1"/>
     <w:p>
@@ -1653,11 +1086,9 @@
           <w:numId w:val="5"/>
         </w:numPr>
       </w:pPr>
-      <w:proofErr w:type="spellStart"/>
       <w:r>
         <w:t>Backend</w:t>
       </w:r>
-      <w:proofErr w:type="spellEnd"/>
       <w:r>
         <w:t xml:space="preserve"> </w:t>
       </w:r>
@@ -1679,71 +1110,53 @@
       <w:r>
         <w:t>(</w:t>
       </w:r>
-      <w:proofErr w:type="spellStart"/>
       <w:r>
         <w:t>F</w:t>
       </w:r>
       <w:r>
-        <w:t>rontend</w:t>
-      </w:r>
-      <w:proofErr w:type="spellEnd"/>
+        <w:t xml:space="preserve">rontend </w:t>
+      </w:r>
+      <w:r>
+        <w:t>so všetkými stránkami</w:t>
+      </w:r>
+      <w:r>
+        <w:t>– mimo tento dokument</w:t>
+      </w:r>
+      <w:r>
+        <w:t>)</w:t>
+      </w:r>
+    </w:p>
+    <w:p>
+      <w:pPr>
+        <w:pStyle w:val="Odsekzoznamu"/>
+        <w:numPr>
+          <w:ilvl w:val="0"/>
+          <w:numId w:val="2"/>
+        </w:numPr>
+      </w:pPr>
+      <w:r>
+        <w:t>S</w:t>
+      </w:r>
+      <w:r>
+        <w:t>úbor</w:t>
+      </w:r>
       <w:r>
         <w:t xml:space="preserve"> </w:t>
       </w:r>
       <w:r>
-        <w:t>so všetkými stránkami</w:t>
-      </w:r>
-      <w:r>
-        <w:t>– mimo tento dokument</w:t>
-      </w:r>
-      <w:r>
-        <w:t>)</w:t>
-      </w:r>
-    </w:p>
-    <w:p>
-      <w:pPr>
-        <w:pStyle w:val="Odsekzoznamu"/>
-        <w:numPr>
-          <w:ilvl w:val="0"/>
-          <w:numId w:val="2"/>
-        </w:numPr>
-      </w:pPr>
-      <w:r>
-        <w:t>S</w:t>
-      </w:r>
-      <w:r>
-        <w:t>úbor</w:t>
-      </w:r>
-      <w:r>
-        <w:t xml:space="preserve"> </w:t>
-      </w:r>
-      <w:r>
         <w:t>obsahujúc</w:t>
       </w:r>
       <w:r>
         <w:t>i</w:t>
       </w:r>
       <w:r>
-        <w:t xml:space="preserve"> port </w:t>
-      </w:r>
-      <w:proofErr w:type="spellStart"/>
-      <w:r>
-        <w:t>frontendu</w:t>
-      </w:r>
-      <w:proofErr w:type="spellEnd"/>
-      <w:r>
-        <w:t xml:space="preserve"> a</w:t>
-      </w:r>
-      <w:r>
-        <w:t> </w:t>
-      </w:r>
-      <w:proofErr w:type="spellStart"/>
-      <w:r>
-        <w:t>backendu</w:t>
-      </w:r>
-      <w:proofErr w:type="spellEnd"/>
-      <w:r>
-        <w:t>(</w:t>
+        <w:t xml:space="preserve"> port frontendu a</w:t>
+      </w:r>
+      <w:r>
+        <w:t> </w:t>
+      </w:r>
+      <w:r>
+        <w:t>backendu(</w:t>
       </w:r>
       <w:r>
         <w:rPr>
@@ -1764,16 +1177,11 @@
           <w:numId w:val="2"/>
         </w:numPr>
       </w:pPr>
-      <w:proofErr w:type="spellStart"/>
       <w:r>
         <w:t>K</w:t>
       </w:r>
       <w:r>
-        <w:t>onfig</w:t>
-      </w:r>
-      <w:proofErr w:type="spellEnd"/>
-      <w:r>
-        <w:t xml:space="preserve"> do databázy</w:t>
+        <w:t>onfig do databázy</w:t>
       </w:r>
       <w:r>
         <w:t>(</w:t>
@@ -1821,7 +1229,6 @@
           <w:szCs w:val="28"/>
         </w:rPr>
       </w:pPr>
-      <w:proofErr w:type="spellStart"/>
       <w:r>
         <w:rPr>
           <w:b/>
@@ -1831,7 +1238,6 @@
         </w:rPr>
         <w:t>document</w:t>
       </w:r>
-      <w:proofErr w:type="spellEnd"/>
     </w:p>
     <w:p>
       <w:pPr>
@@ -1883,6 +1289,7 @@
         </w:numPr>
       </w:pPr>
       <w:r>
+        <w:lastRenderedPageBreak/>
         <w:t xml:space="preserve">Pomocné </w:t>
       </w:r>
       <w:r>
@@ -1917,35 +1324,18 @@
         </w:numPr>
       </w:pPr>
       <w:r>
-        <w:t xml:space="preserve">Zobrazovanie podľa kategórií </w:t>
-      </w:r>
-      <w:proofErr w:type="spellStart"/>
-      <w:r>
-        <w:t>aktual</w:t>
-      </w:r>
-      <w:proofErr w:type="spellEnd"/>
-      <w:r>
-        <w:t xml:space="preserve">, </w:t>
-      </w:r>
-      <w:proofErr w:type="spellStart"/>
-      <w:r>
-        <w:t>edited</w:t>
-      </w:r>
-      <w:proofErr w:type="spellEnd"/>
-      <w:r>
-        <w:t>, filter</w:t>
-      </w:r>
-    </w:p>
-    <w:p>
-      <w:pPr>
-        <w:pStyle w:val="Odsekzoznamu"/>
-        <w:numPr>
-          <w:ilvl w:val="0"/>
-          <w:numId w:val="2"/>
-        </w:numPr>
-      </w:pPr>
-      <w:r>
-        <w:lastRenderedPageBreak/>
+        <w:t>Zobrazovanie podľa kategórií aktual, edited, filter</w:t>
+      </w:r>
+    </w:p>
+    <w:p>
+      <w:pPr>
+        <w:pStyle w:val="Odsekzoznamu"/>
+        <w:numPr>
+          <w:ilvl w:val="0"/>
+          <w:numId w:val="2"/>
+        </w:numPr>
+      </w:pPr>
+      <w:r>
         <w:t>Skripty</w:t>
       </w:r>
       <w:r>
@@ -1954,21 +1344,8 @@
       <w:r>
         <w:t> </w:t>
       </w:r>
-      <w:proofErr w:type="spellStart"/>
-      <w:r>
-        <w:t>aktual</w:t>
-      </w:r>
-      <w:proofErr w:type="spellEnd"/>
-      <w:r>
-        <w:t xml:space="preserve">, </w:t>
-      </w:r>
-      <w:proofErr w:type="spellStart"/>
-      <w:r>
-        <w:t>edited</w:t>
-      </w:r>
-      <w:proofErr w:type="spellEnd"/>
-      <w:r>
-        <w:t>, filter (</w:t>
+      <w:r>
+        <w:t>aktual, edited, filter (</w:t>
       </w:r>
       <w:r>
         <w:rPr>
@@ -2013,7 +1390,6 @@
           <w:szCs w:val="28"/>
         </w:rPr>
       </w:pPr>
-      <w:proofErr w:type="spellStart"/>
       <w:r>
         <w:rPr>
           <w:b/>
@@ -2033,7 +1409,6 @@
         <w:t>mployee</w:t>
       </w:r>
       <w:bookmarkStart w:id="3" w:name="_Hlk68277542"/>
-      <w:proofErr w:type="spellEnd"/>
     </w:p>
     <w:p>
       <w:pPr>
@@ -2135,16 +1510,11 @@
           <w:numId w:val="2"/>
         </w:numPr>
       </w:pPr>
-      <w:proofErr w:type="spellStart"/>
       <w:r>
         <w:t>K</w:t>
       </w:r>
       <w:r>
-        <w:t>onfig</w:t>
-      </w:r>
-      <w:proofErr w:type="spellEnd"/>
-      <w:r>
-        <w:t xml:space="preserve"> na dovolenie prihlasovania bez hesla(</w:t>
+        <w:t>onfig na dovolenie prihlasovania bez hesla(</w:t>
       </w:r>
       <w:r>
         <w:rPr>
@@ -2172,7 +1542,6 @@
           <w:szCs w:val="28"/>
         </w:rPr>
       </w:pPr>
-      <w:proofErr w:type="spellStart"/>
       <w:r>
         <w:rPr>
           <w:b/>
@@ -2183,7 +1552,6 @@
         </w:rPr>
         <w:t>exports</w:t>
       </w:r>
-      <w:proofErr w:type="spellEnd"/>
     </w:p>
     <w:p>
       <w:pPr>
@@ -2204,15 +1572,7 @@
         <w:t>N</w:t>
       </w:r>
       <w:r>
-        <w:t xml:space="preserve">evyužitý </w:t>
-      </w:r>
-      <w:proofErr w:type="spellStart"/>
-      <w:r>
-        <w:t>package</w:t>
-      </w:r>
-      <w:proofErr w:type="spellEnd"/>
-      <w:r>
-        <w:t xml:space="preserve"> pre </w:t>
+        <w:t xml:space="preserve">evyužitý package pre </w:t>
       </w:r>
       <w:bookmarkEnd w:id="4"/>
       <w:r>
@@ -2245,38 +1605,20 @@
       <w:r>
         <w:t xml:space="preserve"> </w:t>
       </w:r>
-      <w:proofErr w:type="spellStart"/>
       <w:r>
         <w:t>P</w:t>
       </w:r>
       <w:r>
-        <w:t>ythonu</w:t>
-      </w:r>
-      <w:proofErr w:type="spellEnd"/>
-      <w:r>
-        <w:t xml:space="preserve"> s</w:t>
-      </w:r>
-      <w:r>
-        <w:t> </w:t>
-      </w:r>
-      <w:proofErr w:type="spellStart"/>
-      <w:r>
-        <w:t>G</w:t>
+        <w:t>ythonu s</w:t>
+      </w:r>
+      <w:r>
+        <w:t> G</w:t>
       </w:r>
       <w:r>
         <w:t>olangom</w:t>
       </w:r>
-      <w:proofErr w:type="spellEnd"/>
-      <w:r>
-        <w:t xml:space="preserve">(výsledok </w:t>
-      </w:r>
-      <w:proofErr w:type="spellStart"/>
-      <w:r>
-        <w:t>Pythonu</w:t>
-      </w:r>
-      <w:proofErr w:type="spellEnd"/>
-      <w:r>
-        <w:t xml:space="preserve"> sa ukladal sem)</w:t>
+      <w:r>
+        <w:t>(výsledok Pythonu sa ukladal sem)</w:t>
       </w:r>
     </w:p>
     <w:p>
@@ -2294,7 +1636,6 @@
           <w:szCs w:val="28"/>
         </w:rPr>
       </w:pPr>
-      <w:proofErr w:type="spellStart"/>
       <w:r>
         <w:rPr>
           <w:b/>
@@ -2305,7 +1646,6 @@
         </w:rPr>
         <w:t>languages</w:t>
       </w:r>
-      <w:proofErr w:type="spellEnd"/>
     </w:p>
     <w:p>
       <w:pPr>
@@ -2319,15 +1659,7 @@
         <w:t>N</w:t>
       </w:r>
       <w:r>
-        <w:t xml:space="preserve">evyužitý </w:t>
-      </w:r>
-      <w:proofErr w:type="spellStart"/>
-      <w:r>
-        <w:t>package</w:t>
-      </w:r>
-      <w:proofErr w:type="spellEnd"/>
-      <w:r>
-        <w:t xml:space="preserve"> pre</w:t>
+        <w:t>evyužitý package pre</w:t>
       </w:r>
       <w:r>
         <w:t xml:space="preserve"> poskytovanie jazyk</w:t>
@@ -2357,23 +1689,7 @@
         <w:t>I</w:t>
       </w:r>
       <w:r>
-        <w:t xml:space="preserve">ba na gite, </w:t>
-      </w:r>
-      <w:proofErr w:type="spellStart"/>
-      <w:r>
-        <w:t>branch</w:t>
-      </w:r>
-      <w:proofErr w:type="spellEnd"/>
-      <w:r>
-        <w:t xml:space="preserve"> „</w:t>
-      </w:r>
-      <w:proofErr w:type="spellStart"/>
-      <w:r>
-        <w:t>alternative_language</w:t>
-      </w:r>
-      <w:proofErr w:type="spellEnd"/>
-      <w:r>
-        <w:t>“</w:t>
+        <w:t>ba na gite, branch „alternative_language“</w:t>
       </w:r>
     </w:p>
     <w:p>
@@ -2399,7 +1715,6 @@
         </w:rPr>
         <w:t xml:space="preserve"> </w:t>
       </w:r>
-      <w:proofErr w:type="spellStart"/>
       <w:r>
         <w:rPr>
           <w:b/>
@@ -2409,7 +1724,6 @@
         </w:rPr>
         <w:t>imports</w:t>
       </w:r>
-      <w:proofErr w:type="spellEnd"/>
     </w:p>
     <w:p>
       <w:pPr>
@@ -2450,54 +1764,33 @@
         <w:t>P</w:t>
       </w:r>
       <w:r>
-        <w:t xml:space="preserve">riečinok  na interakciu </w:t>
-      </w:r>
-      <w:proofErr w:type="spellStart"/>
-      <w:r>
-        <w:t>Pythonu</w:t>
-      </w:r>
-      <w:proofErr w:type="spellEnd"/>
-      <w:r>
-        <w:t xml:space="preserve"> s </w:t>
-      </w:r>
-      <w:proofErr w:type="spellStart"/>
-      <w:r>
-        <w:t>Golangom</w:t>
-      </w:r>
-      <w:proofErr w:type="spellEnd"/>
-      <w:r>
-        <w:t xml:space="preserve">(výsledok </w:t>
-      </w:r>
-      <w:proofErr w:type="spellStart"/>
-      <w:r>
-        <w:t>Golangu</w:t>
-      </w:r>
-      <w:proofErr w:type="spellEnd"/>
+        <w:t xml:space="preserve">riečinok  na interakciu Pythonu s Golangom(výsledok </w:t>
+      </w:r>
+      <w:r>
+        <w:t xml:space="preserve">Golangu </w:t>
+      </w:r>
+      <w:r>
+        <w:t>sa ukladal sem)</w:t>
+      </w:r>
+    </w:p>
+    <w:p>
+      <w:pPr>
+        <w:pStyle w:val="Odsekzoznamu"/>
+        <w:numPr>
+          <w:ilvl w:val="0"/>
+          <w:numId w:val="3"/>
+        </w:numPr>
+        <w:rPr>
+          <w:b/>
+          <w:bCs/>
+          <w:sz w:val="28"/>
+          <w:szCs w:val="28"/>
+        </w:rPr>
+      </w:pPr>
       <w:r>
         <w:t xml:space="preserve"> </w:t>
       </w:r>
       <w:r>
-        <w:t>sa ukladal sem)</w:t>
-      </w:r>
-    </w:p>
-    <w:p>
-      <w:pPr>
-        <w:pStyle w:val="Odsekzoznamu"/>
-        <w:numPr>
-          <w:ilvl w:val="0"/>
-          <w:numId w:val="3"/>
-        </w:numPr>
-        <w:rPr>
-          <w:b/>
-          <w:bCs/>
-          <w:sz w:val="28"/>
-          <w:szCs w:val="28"/>
-        </w:rPr>
-      </w:pPr>
-      <w:r>
-        <w:t xml:space="preserve"> </w:t>
-      </w:r>
-      <w:r>
         <w:rPr>
           <w:b/>
           <w:bCs/>
@@ -2555,32 +1848,14 @@
         <w:t>P</w:t>
       </w:r>
       <w:r>
-        <w:t xml:space="preserve">otrebuje </w:t>
-      </w:r>
-      <w:proofErr w:type="spellStart"/>
-      <w:r>
-        <w:t>package</w:t>
-      </w:r>
-      <w:proofErr w:type="spellEnd"/>
-      <w:r>
-        <w:t xml:space="preserve"> </w:t>
-      </w:r>
-      <w:proofErr w:type="spellStart"/>
-      <w:r>
-        <w:t>employee</w:t>
-      </w:r>
-      <w:proofErr w:type="spellEnd"/>
-      <w:r>
-        <w:t xml:space="preserve"> a</w:t>
-      </w:r>
-      <w:r>
-        <w:t> </w:t>
-      </w:r>
-      <w:proofErr w:type="spellStart"/>
+        <w:t>otrebuje package employee a</w:t>
+      </w:r>
+      <w:r>
+        <w:t> </w:t>
+      </w:r>
       <w:r>
         <w:t>tiker</w:t>
       </w:r>
-      <w:proofErr w:type="spellEnd"/>
     </w:p>
     <w:p>
       <w:pPr>
@@ -2660,17 +1935,8 @@
         <w:t>S</w:t>
       </w:r>
       <w:r>
-        <w:t xml:space="preserve">kripty </w:t>
-      </w:r>
-      <w:proofErr w:type="spellStart"/>
-      <w:r>
-        <w:t>konfigu</w:t>
-      </w:r>
-      <w:proofErr w:type="spellEnd"/>
-      <w:r>
-        <w:t>(</w:t>
-      </w:r>
-      <w:proofErr w:type="spellStart"/>
+        <w:t>kripty konfigu(</w:t>
+      </w:r>
       <w:r>
         <w:rPr>
           <w:i/>
@@ -2678,7 +1944,6 @@
         </w:rPr>
         <w:t>mail.lock</w:t>
       </w:r>
-      <w:proofErr w:type="spellEnd"/>
       <w:r>
         <w:t>, ktorý slúži pri výpadkoch, aby program posielal raz do dňa</w:t>
       </w:r>
@@ -2729,7 +1994,6 @@
           <w:szCs w:val="28"/>
         </w:rPr>
       </w:pPr>
-      <w:proofErr w:type="spellStart"/>
       <w:r>
         <w:rPr>
           <w:b/>
@@ -2739,7 +2003,6 @@
         </w:rPr>
         <w:t>signature</w:t>
       </w:r>
-      <w:proofErr w:type="spellEnd"/>
     </w:p>
     <w:p>
       <w:pPr>
@@ -2765,13 +2028,8 @@
         <w:t> </w:t>
       </w:r>
       <w:r>
-        <w:t xml:space="preserve">dokumentov, </w:t>
-      </w:r>
-      <w:proofErr w:type="spellStart"/>
-      <w:r>
-        <w:t>skillmatrixy</w:t>
-      </w:r>
-      <w:proofErr w:type="spellEnd"/>
+        <w:t>dokumentov, skillmatrixy</w:t>
+      </w:r>
     </w:p>
     <w:p>
       <w:pPr>
@@ -2818,78 +2076,44 @@
         <w:t>Potrebuje</w:t>
       </w:r>
       <w:r>
-        <w:t xml:space="preserve"> </w:t>
-      </w:r>
-      <w:proofErr w:type="spellStart"/>
-      <w:r>
-        <w:t>employee</w:t>
-      </w:r>
-      <w:proofErr w:type="spellEnd"/>
-      <w:r>
-        <w:t xml:space="preserve">, </w:t>
-      </w:r>
-      <w:proofErr w:type="spellStart"/>
-      <w:r>
-        <w:t>document</w:t>
-      </w:r>
-      <w:proofErr w:type="spellEnd"/>
-      <w:r>
-        <w:t xml:space="preserve">, </w:t>
-      </w:r>
-      <w:proofErr w:type="spellStart"/>
-      <w:r>
-        <w:t>training</w:t>
-      </w:r>
-      <w:proofErr w:type="spellEnd"/>
-    </w:p>
-    <w:p>
-      <w:pPr>
-        <w:pStyle w:val="Odsekzoznamu"/>
-        <w:numPr>
-          <w:ilvl w:val="0"/>
-          <w:numId w:val="2"/>
-        </w:numPr>
-        <w:rPr>
-          <w:b/>
-          <w:bCs/>
-          <w:sz w:val="28"/>
-          <w:szCs w:val="28"/>
-        </w:rPr>
-      </w:pPr>
-      <w:r>
-        <w:t>Modifikované štruktúry – premena z „</w:t>
-      </w:r>
-      <w:proofErr w:type="spellStart"/>
-      <w:r>
-        <w:t>fake</w:t>
-      </w:r>
-      <w:proofErr w:type="spellEnd"/>
-      <w:r>
-        <w:t>“</w:t>
-      </w:r>
-    </w:p>
-    <w:p>
-      <w:pPr>
-        <w:pStyle w:val="Odsekzoznamu"/>
-        <w:numPr>
-          <w:ilvl w:val="0"/>
-          <w:numId w:val="2"/>
-        </w:numPr>
-        <w:rPr>
-          <w:b/>
-          <w:bCs/>
-          <w:sz w:val="28"/>
-          <w:szCs w:val="28"/>
-        </w:rPr>
-      </w:pPr>
-      <w:r>
-        <w:t xml:space="preserve">Posielanie podpisov novým </w:t>
-      </w:r>
-      <w:proofErr w:type="spellStart"/>
-      <w:r>
-        <w:t>zamesnancom</w:t>
-      </w:r>
-      <w:proofErr w:type="spellEnd"/>
+        <w:t xml:space="preserve"> employee, document, training</w:t>
+      </w:r>
+    </w:p>
+    <w:p>
+      <w:pPr>
+        <w:pStyle w:val="Odsekzoznamu"/>
+        <w:numPr>
+          <w:ilvl w:val="0"/>
+          <w:numId w:val="2"/>
+        </w:numPr>
+        <w:rPr>
+          <w:b/>
+          <w:bCs/>
+          <w:sz w:val="28"/>
+          <w:szCs w:val="28"/>
+        </w:rPr>
+      </w:pPr>
+      <w:r>
+        <w:t>Modifikované štruktúry – premena z „fake“</w:t>
+      </w:r>
+    </w:p>
+    <w:p>
+      <w:pPr>
+        <w:pStyle w:val="Odsekzoznamu"/>
+        <w:numPr>
+          <w:ilvl w:val="0"/>
+          <w:numId w:val="2"/>
+        </w:numPr>
+        <w:rPr>
+          <w:b/>
+          <w:bCs/>
+          <w:sz w:val="28"/>
+          <w:szCs w:val="28"/>
+        </w:rPr>
+      </w:pPr>
+      <w:r>
+        <w:t>Posielanie podpisov novým zamesnancom</w:t>
+      </w:r>
     </w:p>
     <w:p>
       <w:pPr>
@@ -2914,13 +2138,8 @@
       <w:r>
         <w:t>-</w:t>
       </w:r>
-      <w:proofErr w:type="spellStart"/>
-      <w:r>
-        <w:t>package</w:t>
-      </w:r>
-      <w:proofErr w:type="spellEnd"/>
-      <w:r>
-        <w:t>:</w:t>
+      <w:r>
+        <w:t>package:</w:t>
       </w:r>
     </w:p>
     <w:p>
@@ -2935,16 +2154,11 @@
         <w:tab/>
         <w:t xml:space="preserve">1: </w:t>
       </w:r>
-      <w:proofErr w:type="spellStart"/>
       <w:r>
         <w:t>f</w:t>
       </w:r>
       <w:r>
-        <w:t>ake_struct</w:t>
-      </w:r>
-      <w:proofErr w:type="spellEnd"/>
-      <w:r>
-        <w:t xml:space="preserve"> – </w:t>
+        <w:t xml:space="preserve">ake_struct – </w:t>
       </w:r>
       <w:r>
         <w:t>Š</w:t>
@@ -2955,11 +2169,9 @@
       <w:r>
         <w:t> </w:t>
       </w:r>
-      <w:proofErr w:type="spellStart"/>
       <w:r>
         <w:t>db</w:t>
       </w:r>
-      <w:proofErr w:type="spellEnd"/>
     </w:p>
     <w:p>
       <w:pPr>
@@ -2973,11 +2185,9 @@
         <w:tab/>
         <w:t xml:space="preserve">2:  </w:t>
       </w:r>
-      <w:proofErr w:type="spellStart"/>
       <w:r>
         <w:t>scripts_configs</w:t>
       </w:r>
-      <w:proofErr w:type="spellEnd"/>
       <w:r>
         <w:t xml:space="preserve"> </w:t>
       </w:r>
@@ -3009,21 +2219,11 @@
         </w:rPr>
       </w:pPr>
       <w:r>
-        <w:t xml:space="preserve">Využíva </w:t>
-      </w:r>
-      <w:proofErr w:type="spellStart"/>
-      <w:r>
-        <w:t>db</w:t>
-      </w:r>
-      <w:proofErr w:type="spellEnd"/>
-      <w:r>
-        <w:t xml:space="preserve"> funkciu: </w:t>
-      </w:r>
-      <w:proofErr w:type="spellStart"/>
+        <w:t xml:space="preserve">Využíva db funkciu: </w:t>
+      </w:r>
       <w:r>
         <w:t>set_sign_new_employees_return_emails</w:t>
       </w:r>
-      <w:proofErr w:type="spellEnd"/>
     </w:p>
     <w:p>
       <w:pPr>
@@ -3046,33 +2246,114 @@
         </w:rPr>
         <w:t xml:space="preserve">Výnimka: </w:t>
       </w:r>
-      <w:proofErr w:type="spellStart"/>
       <w:r>
         <w:rPr>
           <w:highlight w:val="yellow"/>
         </w:rPr>
-        <w:t>confirm</w:t>
-      </w:r>
-      <w:proofErr w:type="spellEnd"/>
-      <w:r>
-        <w:rPr>
-          <w:highlight w:val="yellow"/>
+        <w:t>confirm training sa robí tu!</w:t>
+      </w:r>
+    </w:p>
+    <w:p>
+      <w:pPr>
+        <w:pStyle w:val="Odsekzoznamu"/>
+        <w:numPr>
+          <w:ilvl w:val="0"/>
+          <w:numId w:val="3"/>
+        </w:numPr>
+        <w:rPr>
+          <w:b/>
+          <w:bCs/>
+          <w:sz w:val="28"/>
+          <w:szCs w:val="28"/>
+        </w:rPr>
+      </w:pPr>
+      <w:r>
+        <w:rPr>
+          <w:b/>
+          <w:bCs/>
+          <w:sz w:val="28"/>
+          <w:szCs w:val="28"/>
         </w:rPr>
         <w:t xml:space="preserve"> </w:t>
       </w:r>
-      <w:proofErr w:type="spellStart"/>
-      <w:r>
-        <w:rPr>
-          <w:highlight w:val="yellow"/>
+      <w:r>
+        <w:rPr>
+          <w:b/>
+          <w:bCs/>
+          <w:sz w:val="28"/>
+          <w:szCs w:val="28"/>
         </w:rPr>
         <w:t>training</w:t>
       </w:r>
-      <w:proofErr w:type="spellEnd"/>
-      <w:r>
-        <w:rPr>
-          <w:highlight w:val="yellow"/>
-        </w:rPr>
-        <w:t xml:space="preserve"> sa robí tu!</w:t>
+    </w:p>
+    <w:p>
+      <w:pPr>
+        <w:pStyle w:val="Odsekzoznamu"/>
+        <w:numPr>
+          <w:ilvl w:val="0"/>
+          <w:numId w:val="2"/>
+        </w:numPr>
+        <w:rPr>
+          <w:b/>
+          <w:bCs/>
+          <w:sz w:val="28"/>
+          <w:szCs w:val="28"/>
+        </w:rPr>
+      </w:pPr>
+      <w:r>
+        <w:t>V</w:t>
+      </w:r>
+      <w:r>
+        <w:t>lastná štruktúra(trieda)</w:t>
+      </w:r>
+    </w:p>
+    <w:p>
+      <w:pPr>
+        <w:pStyle w:val="Odsekzoznamu"/>
+        <w:numPr>
+          <w:ilvl w:val="0"/>
+          <w:numId w:val="2"/>
+        </w:numPr>
+        <w:rPr>
+          <w:b/>
+          <w:bCs/>
+          <w:sz w:val="28"/>
+          <w:szCs w:val="28"/>
+        </w:rPr>
+      </w:pPr>
+      <w:r>
+        <w:t>Create, update</w:t>
+      </w:r>
+    </w:p>
+    <w:p>
+      <w:pPr>
+        <w:pStyle w:val="Odsekzoznamu"/>
+        <w:numPr>
+          <w:ilvl w:val="0"/>
+          <w:numId w:val="2"/>
+        </w:numPr>
+        <w:rPr>
+          <w:b/>
+          <w:bCs/>
+          <w:sz w:val="28"/>
+          <w:szCs w:val="28"/>
+        </w:rPr>
+      </w:pPr>
+      <w:r>
+        <w:lastRenderedPageBreak/>
+        <w:t>Pohľad edited</w:t>
+      </w:r>
+    </w:p>
+    <w:p>
+      <w:pPr>
+        <w:pStyle w:val="Odsekzoznamu"/>
+        <w:numPr>
+          <w:ilvl w:val="0"/>
+          <w:numId w:val="2"/>
+        </w:numPr>
+      </w:pPr>
+      <w:r>
+        <w:t>Skript (edited_training.txt)</w:t>
       </w:r>
     </w:p>
     <w:p>
@@ -3096,125 +2377,8 @@
           <w:sz w:val="28"/>
           <w:szCs w:val="28"/>
         </w:rPr>
-        <w:t xml:space="preserve"> </w:t>
-      </w:r>
-      <w:proofErr w:type="spellStart"/>
-      <w:r>
-        <w:rPr>
-          <w:b/>
-          <w:bCs/>
-          <w:sz w:val="28"/>
-          <w:szCs w:val="28"/>
-        </w:rPr>
-        <w:t>training</w:t>
-      </w:r>
-      <w:proofErr w:type="spellEnd"/>
-    </w:p>
-    <w:p>
-      <w:pPr>
-        <w:pStyle w:val="Odsekzoznamu"/>
-        <w:numPr>
-          <w:ilvl w:val="0"/>
-          <w:numId w:val="2"/>
-        </w:numPr>
-        <w:rPr>
-          <w:b/>
-          <w:bCs/>
-          <w:sz w:val="28"/>
-          <w:szCs w:val="28"/>
-        </w:rPr>
-      </w:pPr>
-      <w:r>
-        <w:t>V</w:t>
-      </w:r>
-      <w:r>
-        <w:t>lastná štruktúra(trieda)</w:t>
-      </w:r>
-    </w:p>
-    <w:p>
-      <w:pPr>
-        <w:pStyle w:val="Odsekzoznamu"/>
-        <w:numPr>
-          <w:ilvl w:val="0"/>
-          <w:numId w:val="2"/>
-        </w:numPr>
-        <w:rPr>
-          <w:b/>
-          <w:bCs/>
-          <w:sz w:val="28"/>
-          <w:szCs w:val="28"/>
-        </w:rPr>
-      </w:pPr>
-      <w:proofErr w:type="spellStart"/>
-      <w:r>
-        <w:t>Create</w:t>
-      </w:r>
-      <w:proofErr w:type="spellEnd"/>
-      <w:r>
-        <w:t>, update</w:t>
-      </w:r>
-    </w:p>
-    <w:p>
-      <w:pPr>
-        <w:pStyle w:val="Odsekzoznamu"/>
-        <w:numPr>
-          <w:ilvl w:val="0"/>
-          <w:numId w:val="2"/>
-        </w:numPr>
-        <w:rPr>
-          <w:b/>
-          <w:bCs/>
-          <w:sz w:val="28"/>
-          <w:szCs w:val="28"/>
-        </w:rPr>
-      </w:pPr>
-      <w:r>
-        <w:t xml:space="preserve">Pohľad </w:t>
-      </w:r>
-      <w:proofErr w:type="spellStart"/>
-      <w:r>
-        <w:t>edited</w:t>
-      </w:r>
-      <w:proofErr w:type="spellEnd"/>
-    </w:p>
-    <w:p>
-      <w:pPr>
-        <w:pStyle w:val="Odsekzoznamu"/>
-        <w:numPr>
-          <w:ilvl w:val="0"/>
-          <w:numId w:val="2"/>
-        </w:numPr>
-      </w:pPr>
-      <w:r>
-        <w:t>Skript (edited_training.txt)</w:t>
-      </w:r>
-    </w:p>
-    <w:p>
-      <w:pPr>
-        <w:pStyle w:val="Odsekzoznamu"/>
-        <w:numPr>
-          <w:ilvl w:val="0"/>
-          <w:numId w:val="3"/>
-        </w:numPr>
-        <w:rPr>
-          <w:b/>
-          <w:bCs/>
-          <w:sz w:val="28"/>
-          <w:szCs w:val="28"/>
-        </w:rPr>
-      </w:pPr>
-      <w:proofErr w:type="spellStart"/>
-      <w:r>
-        <w:rPr>
-          <w:b/>
-          <w:bCs/>
-          <w:sz w:val="28"/>
-          <w:szCs w:val="28"/>
-        </w:rPr>
-        <w:lastRenderedPageBreak/>
         <w:t>upload_export_files</w:t>
       </w:r>
-      <w:proofErr w:type="spellEnd"/>
     </w:p>
     <w:p>
       <w:pPr>
@@ -3245,7 +2409,6 @@
         </w:rPr>
         <w:t xml:space="preserve"> využíva </w:t>
       </w:r>
-      <w:proofErr w:type="spellStart"/>
       <w:r>
         <w:rPr>
           <w:strike/>
@@ -3256,72 +2419,57 @@
         <w:rPr>
           <w:strike/>
         </w:rPr>
-        <w:t>ython</w:t>
-      </w:r>
-      <w:proofErr w:type="spellEnd"/>
+        <w:t>ython a</w:t>
+      </w:r>
       <w:r>
         <w:rPr>
           <w:strike/>
         </w:rPr>
+        <w:t> </w:t>
+      </w:r>
+      <w:r>
+        <w:rPr>
+          <w:strike/>
+        </w:rPr>
+        <w:t>dáva výsledok k</w:t>
+      </w:r>
+      <w:r>
+        <w:rPr>
+          <w:strike/>
+        </w:rPr>
+        <w:t> </w:t>
+      </w:r>
+      <w:r>
+        <w:rPr>
+          <w:strike/>
+        </w:rPr>
+        <w:t xml:space="preserve">dispozícií </w:t>
+      </w:r>
+    </w:p>
+    <w:p>
+      <w:pPr>
+        <w:pStyle w:val="Odsekzoznamu"/>
+        <w:numPr>
+          <w:ilvl w:val="0"/>
+          <w:numId w:val="2"/>
+        </w:numPr>
+      </w:pPr>
+      <w:r>
+        <w:t>I</w:t>
+      </w:r>
+      <w:r>
+        <w:t>mport</w:t>
+      </w:r>
+      <w:r>
+        <w:t xml:space="preserve"> parsuje </w:t>
+      </w:r>
+      <w:r>
+        <w:t>zamestnancov</w:t>
+      </w:r>
+      <w:r>
         <w:t xml:space="preserve"> a</w:t>
       </w:r>
       <w:r>
-        <w:rPr>
-          <w:strike/>
-        </w:rPr>
-        <w:t> </w:t>
-      </w:r>
-      <w:r>
-        <w:rPr>
-          <w:strike/>
-        </w:rPr>
-        <w:t>dáva výsledok k</w:t>
-      </w:r>
-      <w:r>
-        <w:rPr>
-          <w:strike/>
-        </w:rPr>
-        <w:t> </w:t>
-      </w:r>
-      <w:r>
-        <w:rPr>
-          <w:strike/>
-        </w:rPr>
-        <w:t xml:space="preserve">dispozícií </w:t>
-      </w:r>
-    </w:p>
-    <w:p>
-      <w:pPr>
-        <w:pStyle w:val="Odsekzoznamu"/>
-        <w:numPr>
-          <w:ilvl w:val="0"/>
-          <w:numId w:val="2"/>
-        </w:numPr>
-      </w:pPr>
-      <w:r>
-        <w:t>I</w:t>
-      </w:r>
-      <w:r>
-        <w:t>mport</w:t>
-      </w:r>
-      <w:r>
-        <w:t xml:space="preserve"> </w:t>
-      </w:r>
-      <w:proofErr w:type="spellStart"/>
-      <w:r>
-        <w:t>parsuje</w:t>
-      </w:r>
-      <w:proofErr w:type="spellEnd"/>
-      <w:r>
-        <w:t xml:space="preserve"> </w:t>
-      </w:r>
-      <w:r>
-        <w:t>zamestnancov</w:t>
-      </w:r>
-      <w:r>
-        <w:t xml:space="preserve"> a</w:t>
-      </w:r>
-      <w:r>
         <w:t> </w:t>
       </w:r>
       <w:r>
@@ -3330,47 +2478,33 @@
       <w:r>
         <w:t> </w:t>
       </w:r>
-      <w:proofErr w:type="spellStart"/>
-      <w:r>
-        <w:t>csv</w:t>
-      </w:r>
-      <w:proofErr w:type="spellEnd"/>
-      <w:r>
-        <w:t xml:space="preserve">(kódovanie wndows1250) do </w:t>
-      </w:r>
-      <w:proofErr w:type="spellStart"/>
-      <w:r>
-        <w:t>db</w:t>
-      </w:r>
-      <w:proofErr w:type="spellEnd"/>
-      <w:r>
-        <w:t xml:space="preserve"> (pozn. iné odmieta) </w:t>
-      </w:r>
-    </w:p>
-    <w:p>
-      <w:pPr>
-        <w:pStyle w:val="Odsekzoznamu"/>
-        <w:numPr>
-          <w:ilvl w:val="0"/>
-          <w:numId w:val="2"/>
-        </w:numPr>
-      </w:pPr>
-      <w:r>
-        <w:t xml:space="preserve">Využíva </w:t>
-      </w:r>
-      <w:proofErr w:type="spellStart"/>
-      <w:r>
-        <w:t>package</w:t>
-      </w:r>
-      <w:proofErr w:type="spellEnd"/>
-      <w:r>
-        <w:t xml:space="preserve"> </w:t>
-      </w:r>
-      <w:proofErr w:type="spellStart"/>
-      <w:r>
-        <w:t>signuture</w:t>
-      </w:r>
-      <w:proofErr w:type="spellEnd"/>
+      <w:r>
+        <w:t xml:space="preserve">csv(kódovanie </w:t>
+      </w:r>
+      <w:r>
+        <w:t>utf8[default pre golang</w:t>
+      </w:r>
+      <w:r>
+        <w:t xml:space="preserve">) do db (pozn. iné </w:t>
+      </w:r>
+      <w:r>
+        <w:t xml:space="preserve">ako  csv </w:t>
+      </w:r>
+      <w:r>
+        <w:t xml:space="preserve">odmieta) </w:t>
+      </w:r>
+    </w:p>
+    <w:p>
+      <w:pPr>
+        <w:pStyle w:val="Odsekzoznamu"/>
+        <w:numPr>
+          <w:ilvl w:val="0"/>
+          <w:numId w:val="2"/>
+        </w:numPr>
+      </w:pPr>
+      <w:r>
+        <w:t>Využíva package signuture</w:t>
+      </w:r>
     </w:p>
     <w:p>
       <w:pPr>
@@ -3522,26 +2656,13 @@
         <w:t xml:space="preserve">1., </w:t>
       </w:r>
       <w:r>
-        <w:t xml:space="preserve">Domovská stránka </w:t>
-      </w:r>
-      <w:proofErr w:type="spellStart"/>
-      <w:r>
-        <w:t>backen</w:t>
+        <w:t>Domovská stránka backen</w:t>
       </w:r>
       <w:r>
         <w:t>du</w:t>
       </w:r>
-      <w:proofErr w:type="spellEnd"/>
-      <w:r>
-        <w:t xml:space="preserve"> poskytuje html stránku na obrázku, domény sú usporiadané podľa abecedy, domény majú vypísanú </w:t>
-      </w:r>
-      <w:proofErr w:type="spellStart"/>
-      <w:r>
-        <w:t>url</w:t>
-      </w:r>
-      <w:proofErr w:type="spellEnd"/>
-      <w:r>
-        <w:t>, s</w:t>
+      <w:r>
+        <w:t xml:space="preserve"> poskytuje html stránku na obrázku, domény sú usporiadané podľa abecedy, domény majú vypísanú url, s</w:t>
       </w:r>
       <w:r>
         <w:t> </w:t>
@@ -3584,21 +2705,8 @@
       <w:r>
         <w:t> </w:t>
       </w:r>
-      <w:proofErr w:type="spellStart"/>
-      <w:r>
-        <w:t>db</w:t>
-      </w:r>
-      <w:proofErr w:type="spellEnd"/>
-      <w:r>
-        <w:t xml:space="preserve"> nájdu </w:t>
-      </w:r>
-      <w:proofErr w:type="spellStart"/>
-      <w:r>
-        <w:t>json</w:t>
-      </w:r>
-      <w:proofErr w:type="spellEnd"/>
-      <w:r>
-        <w:t xml:space="preserve"> všetko o</w:t>
+      <w:r>
+        <w:t>db nájdu json všetko o</w:t>
       </w:r>
       <w:r>
         <w:t> </w:t>
@@ -3618,15 +2726,7 @@
         <w:t xml:space="preserve">2., </w:t>
       </w:r>
       <w:r>
-        <w:t>prihlasovanie kartou (body: ‚</w:t>
-      </w:r>
-      <w:proofErr w:type="spellStart"/>
-      <w:r>
-        <w:t>card</w:t>
-      </w:r>
-      <w:proofErr w:type="spellEnd"/>
-      <w:r>
-        <w:t>=?‘)</w:t>
+        <w:t>prihlasovanie kartou (body: ‚card=?‘)</w:t>
       </w:r>
       <w:r>
         <w:t>.</w:t>
@@ -3640,13 +2740,160 @@
         <w:t xml:space="preserve">3., </w:t>
       </w:r>
       <w:r>
-        <w:t xml:space="preserve">prihlasovanie cez </w:t>
-      </w:r>
-      <w:proofErr w:type="spellStart"/>
-      <w:r>
-        <w:t>login</w:t>
-      </w:r>
-      <w:proofErr w:type="spellEnd"/>
+        <w:t>prihlasovanie cez login a</w:t>
+      </w:r>
+      <w:r>
+        <w:t> </w:t>
+      </w:r>
+      <w:r>
+        <w:t>heslo (post... body: ‚login=?&amp;password=?‘)</w:t>
+      </w:r>
+      <w:r>
+        <w:t>.</w:t>
+      </w:r>
+    </w:p>
+    <w:p>
+      <w:pPr>
+        <w:pStyle w:val="Odsekzoznamu"/>
+      </w:pPr>
+    </w:p>
+    <w:p>
+      <w:pPr>
+        <w:pStyle w:val="Odsekzoznamu"/>
+      </w:pPr>
+      <w:r>
+        <w:t>4.</w:t>
+      </w:r>
+      <w:r>
+        <w:t>,6</w:t>
+      </w:r>
+      <w:r>
+        <w:t xml:space="preserve">. </w:t>
+      </w:r>
+      <w:r>
+        <w:t>,</w:t>
+      </w:r>
+      <w:r>
+        <w:t>8</w:t>
+      </w:r>
+      <w:r>
+        <w:t xml:space="preserve">. </w:t>
+      </w:r>
+      <w:r>
+        <w:t>,9</w:t>
+      </w:r>
+      <w:r>
+        <w:t xml:space="preserve">. </w:t>
+      </w:r>
+      <w:r>
+        <w:t xml:space="preserve"> vracajú</w:t>
+      </w:r>
+      <w:r>
+        <w:t xml:space="preserve"> podľa mena</w:t>
+      </w:r>
+      <w:r>
+        <w:t xml:space="preserve"> zoznam dvojíc jsonov </w:t>
+      </w:r>
+      <w:r>
+        <w:t>[</w:t>
+      </w:r>
+      <w:r>
+        <w:t>{meno</w:t>
+      </w:r>
+      <w:r>
+        <w:t>, id},...], napr. [{department_1,1}, {department_2,2},...].</w:t>
+      </w:r>
+    </w:p>
+    <w:p>
+      <w:pPr>
+        <w:pStyle w:val="Odsekzoznamu"/>
+      </w:pPr>
+      <w:r>
+        <w:t xml:space="preserve">5., </w:t>
+      </w:r>
+      <w:r>
+        <w:t>rušenie podpisov</w:t>
+      </w:r>
+      <w:r>
+        <w:t xml:space="preserve">, </w:t>
+      </w:r>
+      <w:r>
+        <w:t xml:space="preserve"> </w:t>
+      </w:r>
+      <w:r>
+        <w:t>očakáva v</w:t>
+      </w:r>
+      <w:r>
+        <w:t> </w:t>
+      </w:r>
+      <w:r>
+        <w:t xml:space="preserve">stringu zoznam id-éčiek, ktoré má zrušiť, alebo „zrušiť zrušenie“, </w:t>
+      </w:r>
+      <w:r>
+        <w:t>keď</w:t>
+      </w:r>
+      <w:r>
+        <w:t xml:space="preserve"> podpis nie je zrušený, tak ho zruší a</w:t>
+      </w:r>
+      <w:r>
+        <w:t> </w:t>
+      </w:r>
+      <w:r>
+        <w:t>naopak(využíva sa plpgsql funkcia)</w:t>
+      </w:r>
+      <w:r>
+        <w:t>.</w:t>
+      </w:r>
+      <w:r>
+        <w:t xml:space="preserve">  </w:t>
+      </w:r>
+    </w:p>
+    <w:p>
+      <w:pPr>
+        <w:ind w:left="360"/>
+      </w:pPr>
+      <w:r>
+        <w:t>7., poskytuje všetky kombinácie, ktoré majú aktívny zamestnanci.</w:t>
+      </w:r>
+    </w:p>
+    <w:p>
+      <w:pPr>
+        <w:ind w:left="360"/>
+      </w:pPr>
+      <w:r>
+        <w:t>10., vráti pole dokumentov, ktoré nie sú editované a</w:t>
+      </w:r>
+      <w:r>
+        <w:t> </w:t>
+      </w:r>
+      <w:r>
+        <w:t>sú aktuálne.</w:t>
+      </w:r>
+    </w:p>
+    <w:p>
+      <w:pPr>
+        <w:ind w:left="360"/>
+      </w:pPr>
+      <w:r>
+        <w:t>11., potvrdzuje jeden dokument, vyžaduje dosadiť namiesto „{id}“ jedno číslo</w:t>
+      </w:r>
+      <w:r>
+        <w:t>(id dokumentu).</w:t>
+      </w:r>
+    </w:p>
+    <w:p>
+      <w:pPr>
+        <w:ind w:left="360"/>
+      </w:pPr>
+      <w:r>
+        <w:t>12., vytvorí v</w:t>
+      </w:r>
+      <w:r>
+        <w:t> </w:t>
+      </w:r>
+      <w:r>
+        <w:t>db dokument podľa jsonu, ktorý dostane od front endu vo formulári</w:t>
+      </w:r>
       <w:r>
         <w:t xml:space="preserve"> a</w:t>
       </w:r>
@@ -3654,151 +2901,306 @@
         <w:t> </w:t>
       </w:r>
       <w:r>
-        <w:t>heslo (post... body: ‚</w:t>
-      </w:r>
-      <w:proofErr w:type="spellStart"/>
-      <w:r>
-        <w:t>login</w:t>
-      </w:r>
-      <w:proofErr w:type="spellEnd"/>
-      <w:r>
-        <w:t>=?&amp;</w:t>
-      </w:r>
-      <w:proofErr w:type="spellStart"/>
-      <w:r>
-        <w:t>password</w:t>
-      </w:r>
-      <w:proofErr w:type="spellEnd"/>
-      <w:r>
-        <w:t>=?‘)</w:t>
-      </w:r>
-      <w:r>
+        <w:t>zaradí ho medzi editované</w:t>
+      </w:r>
+      <w:r>
+        <w:t xml:space="preserve">. </w:t>
+      </w:r>
+      <w:r>
+        <w:t xml:space="preserve">   </w:t>
+      </w:r>
+    </w:p>
+    <w:p>
+      <w:pPr>
+        <w:ind w:left="360"/>
+      </w:pPr>
+      <w:r>
+        <w:t>13., to isté ako 12, ale dokument hneď potvrdí.</w:t>
+      </w:r>
+    </w:p>
+    <w:p>
+      <w:pPr>
+        <w:ind w:left="360"/>
+      </w:pPr>
+      <w:r>
+        <w:t>14., vráti všetky editované(nepotvrdené dokumenty).</w:t>
+      </w:r>
+    </w:p>
+    <w:p>
+      <w:pPr>
+        <w:ind w:left="360"/>
+      </w:pPr>
+      <w:r>
+        <w:t>15., vráti všetky aktuálne dokum., ktoré nájde podľa filtra, ktorý dostane vo forme jsonu, v</w:t>
+      </w:r>
+      <w:r>
+        <w:t> </w:t>
+      </w:r>
+      <w:r>
+        <w:t>ňom sú 4 stringy</w:t>
+      </w:r>
+      <w:r>
+        <w:t>(branches, ...)</w:t>
+      </w:r>
+      <w:r>
+        <w:t>, ktoré</w:t>
+      </w:r>
+      <w:r>
+        <w:t xml:space="preserve"> reprezentujú polia id, napr. {branches:“1,12,35,64,........“, cities:“5,50,...“, department:““, division:“1“}.</w:t>
+      </w:r>
+    </w:p>
+    <w:p>
+      <w:pPr>
+        <w:ind w:left="360"/>
+      </w:pPr>
+      <w:r>
+        <w:t>16., json musí obsahovať id-dokum., urobí upgrade podľa id.</w:t>
+      </w:r>
+    </w:p>
+    <w:p>
+      <w:pPr>
+        <w:ind w:left="360"/>
+      </w:pPr>
+      <w:r>
+        <w:t>17., to isté ako v</w:t>
+      </w:r>
+      <w:r>
+        <w:t> </w:t>
+      </w:r>
+      <w:r>
+        <w:t>16, navyše potvrdí.</w:t>
+      </w:r>
+    </w:p>
+    <w:p>
+      <w:pPr>
+        <w:ind w:left="360"/>
+      </w:pPr>
+      <w:r>
+        <w:t>18., vráti všetkých zamestnancov, ale iba niektoré údaje.</w:t>
+      </w:r>
+    </w:p>
+    <w:p>
+      <w:pPr>
+        <w:ind w:left="360"/>
+      </w:pPr>
+      <w:r>
+        <w:t xml:space="preserve">19. vráti  </w:t>
+      </w:r>
+      <w:r>
+        <w:t>všetkých, ktorý vyhovujú filtru zamestnancov, ale iba niektoré údaje.</w:t>
+      </w:r>
+    </w:p>
+    <w:p>
+      <w:pPr>
+        <w:ind w:left="360"/>
+        <w:rPr>
+          <w:strike/>
+        </w:rPr>
+      </w:pPr>
+      <w:r>
+        <w:rPr>
+          <w:strike/>
+        </w:rPr>
+        <w:t xml:space="preserve"> </w:t>
+      </w:r>
+      <w:r>
+        <w:rPr>
+          <w:strike/>
+        </w:rPr>
+        <w:t xml:space="preserve">  </w:t>
+      </w:r>
+      <w:r>
+        <w:rPr>
+          <w:strike/>
+        </w:rPr>
+        <w:t>20., mal</w:t>
+      </w:r>
+      <w:r>
+        <w:rPr>
+          <w:strike/>
+        </w:rPr>
+        <w:t>a</w:t>
+      </w:r>
+      <w:r>
+        <w:rPr>
+          <w:strike/>
+        </w:rPr>
+        <w:t xml:space="preserve"> fungovať ako export podľa </w:t>
+      </w:r>
+      <w:r>
+        <w:rPr>
+          <w:strike/>
+        </w:rPr>
+        <w:t xml:space="preserve">id </w:t>
+      </w:r>
+      <w:r>
+        <w:rPr>
+          <w:strike/>
+        </w:rPr>
+        <w:t>nadriadeného</w:t>
+      </w:r>
+      <w:r>
+        <w:rPr>
+          <w:strike/>
+        </w:rPr>
+        <w:t xml:space="preserve"> a</w:t>
+      </w:r>
+      <w:r>
+        <w:rPr>
+          <w:strike/>
+        </w:rPr>
+        <w:t> </w:t>
+      </w:r>
+      <w:r>
+        <w:rPr>
+          <w:strike/>
+        </w:rPr>
+        <w:t>formátu</w:t>
+      </w:r>
+      <w:r>
+        <w:rPr>
+          <w:strike/>
+        </w:rPr>
+        <w:t>, v „skúšobnej“ prevádzke fungujúca doména, ale nepoužitá</w:t>
+      </w:r>
+      <w:r>
+        <w:rPr>
+          <w:strike/>
+        </w:rPr>
         <w:t>.</w:t>
       </w:r>
-    </w:p>
-    <w:p>
-      <w:pPr>
-        <w:pStyle w:val="Odsekzoznamu"/>
-      </w:pPr>
-    </w:p>
-    <w:p>
-      <w:pPr>
-        <w:pStyle w:val="Odsekzoznamu"/>
-      </w:pPr>
-      <w:r>
-        <w:t>4.</w:t>
-      </w:r>
-      <w:r>
-        <w:t>,6</w:t>
-      </w:r>
-      <w:r>
-        <w:t xml:space="preserve">. </w:t>
-      </w:r>
-      <w:r>
-        <w:t>,</w:t>
-      </w:r>
-      <w:r>
-        <w:t>8</w:t>
-      </w:r>
-      <w:r>
-        <w:t xml:space="preserve">. </w:t>
-      </w:r>
-      <w:r>
-        <w:t>,9</w:t>
-      </w:r>
-      <w:r>
-        <w:t xml:space="preserve">. </w:t>
-      </w:r>
-      <w:r>
-        <w:t xml:space="preserve"> vracajú</w:t>
-      </w:r>
-      <w:r>
-        <w:t xml:space="preserve"> podľa mena</w:t>
-      </w:r>
-      <w:r>
-        <w:t xml:space="preserve"> zoznam dvojíc </w:t>
-      </w:r>
-      <w:proofErr w:type="spellStart"/>
-      <w:r>
-        <w:t>jsonov</w:t>
-      </w:r>
-      <w:proofErr w:type="spellEnd"/>
+      <w:r>
+        <w:rPr>
+          <w:strike/>
+        </w:rPr>
+        <w:t xml:space="preserve"> Jej princípom bolo vytiahnuť z</w:t>
+      </w:r>
+      <w:r>
+        <w:rPr>
+          <w:strike/>
+        </w:rPr>
+        <w:t> </w:t>
+      </w:r>
+      <w:r>
+        <w:rPr>
+          <w:strike/>
+        </w:rPr>
+        <w:t>db údaje a</w:t>
+      </w:r>
+      <w:r>
+        <w:rPr>
+          <w:strike/>
+        </w:rPr>
+        <w:t> </w:t>
+      </w:r>
+      <w:r>
+        <w:rPr>
+          <w:strike/>
+        </w:rPr>
+        <w:t>spustiť pythonovský skript(cmd+pipes), ktorý vyrobí .xslx súbor a</w:t>
+      </w:r>
+      <w:r>
+        <w:rPr>
+          <w:strike/>
+        </w:rPr>
+        <w:t> </w:t>
+      </w:r>
+      <w:r>
+        <w:rPr>
+          <w:strike/>
+        </w:rPr>
+        <w:t xml:space="preserve">po jeho ukončení poslať výsledok klientovi.   </w:t>
+      </w:r>
+    </w:p>
+    <w:p>
+      <w:pPr>
+        <w:ind w:left="360"/>
+      </w:pPr>
+      <w:r>
+        <w:t xml:space="preserve">21., </w:t>
+      </w:r>
+      <w:r>
+        <w:t>táto doméne očakáva .csv súbor, iný typ odmietne, k</w:t>
+      </w:r>
+      <w:r>
+        <w:t> </w:t>
+      </w:r>
+      <w:r>
+        <w:t xml:space="preserve">súboru očakáva značku importu, ak ju dostane pokladá súbor za import zamestnancov, ak nie, tak import </w:t>
+      </w:r>
+      <w:r>
+        <w:t>kariet.</w:t>
+      </w:r>
+    </w:p>
+    <w:p>
+      <w:pPr>
+        <w:ind w:left="360"/>
+        <w:rPr>
+          <w:strike/>
+        </w:rPr>
+      </w:pPr>
+      <w:r>
+        <w:rPr>
+          <w:strike/>
+        </w:rPr>
+        <w:t xml:space="preserve">. na obr. </w:t>
+      </w:r>
+      <w:r>
+        <w:rPr>
+          <w:strike/>
+        </w:rPr>
+        <w:t xml:space="preserve">Chýbajú vyhodené </w:t>
+      </w:r>
+      <w:r>
+        <w:rPr>
+          <w:strike/>
+        </w:rPr>
+        <w:t>funkčné</w:t>
+      </w:r>
+      <w:r>
+        <w:rPr>
+          <w:strike/>
+        </w:rPr>
+        <w:t xml:space="preserve"> domény: „/languages/all“-GET, ktorá mala vracať zoznam jazykov, ktoré sú k</w:t>
+      </w:r>
+      <w:r>
+        <w:rPr>
+          <w:strike/>
+        </w:rPr>
+        <w:t> </w:t>
+      </w:r>
+      <w:r>
+        <w:rPr>
+          <w:strike/>
+        </w:rPr>
+        <w:t>dispozícií a „/language/{name}</w:t>
+      </w:r>
+      <w:r>
+        <w:rPr>
+          <w:strike/>
+        </w:rPr>
+        <w:t>“-GET</w:t>
+      </w:r>
+      <w:r>
+        <w:rPr>
+          <w:strike/>
+        </w:rPr>
+        <w:t>“, ktorá dáva konkrétny jazyk. Obe sú na gite</w:t>
+      </w:r>
+      <w:r>
+        <w:rPr>
+          <w:strike/>
+        </w:rPr>
+        <w:t>.</w:t>
+      </w:r>
       <w:r>
         <w:t xml:space="preserve"> </w:t>
       </w:r>
       <w:r>
-        <w:t>[</w:t>
-      </w:r>
-      <w:r>
-        <w:t>{meno</w:t>
-      </w:r>
-      <w:r>
-        <w:t>, id},...], napr. [{department_1,1}, {department_2,2},...].</w:t>
-      </w:r>
-    </w:p>
-    <w:p>
-      <w:pPr>
-        <w:pStyle w:val="Odsekzoznamu"/>
-      </w:pPr>
-      <w:r>
-        <w:t xml:space="preserve">5., </w:t>
-      </w:r>
-      <w:r>
-        <w:t>rušenie podpisov</w:t>
-      </w:r>
-      <w:r>
-        <w:t xml:space="preserve">, </w:t>
-      </w:r>
-      <w:r>
-        <w:t xml:space="preserve"> </w:t>
-      </w:r>
-      <w:r>
-        <w:t>očakáva v</w:t>
-      </w:r>
-      <w:r>
-        <w:t> </w:t>
-      </w:r>
-      <w:proofErr w:type="spellStart"/>
-      <w:r>
-        <w:t>stringu</w:t>
-      </w:r>
-      <w:proofErr w:type="spellEnd"/>
-      <w:r>
-        <w:t xml:space="preserve"> zoznam id-</w:t>
-      </w:r>
-      <w:proofErr w:type="spellStart"/>
-      <w:r>
-        <w:t>éčiek</w:t>
-      </w:r>
-      <w:proofErr w:type="spellEnd"/>
-      <w:r>
-        <w:t xml:space="preserve">, ktoré má zrušiť, alebo „zrušiť zrušenie“, </w:t>
-      </w:r>
-      <w:r>
-        <w:t>keď</w:t>
-      </w:r>
-      <w:r>
-        <w:t xml:space="preserve"> podpis nie je zrušený, tak ho zruší a</w:t>
-      </w:r>
-      <w:r>
-        <w:t> </w:t>
-      </w:r>
-      <w:r>
-        <w:t xml:space="preserve">naopak(využíva sa </w:t>
-      </w:r>
-      <w:proofErr w:type="spellStart"/>
-      <w:r>
-        <w:t>plpgsql</w:t>
-      </w:r>
-      <w:proofErr w:type="spellEnd"/>
-      <w:r>
-        <w:t xml:space="preserve"> funkcia)</w:t>
-      </w:r>
-      <w:r>
-        <w:t>.</w:t>
-      </w:r>
-      <w:r>
-        <w:t xml:space="preserve">  </w:t>
+        <w:rPr>
+          <w:strike/>
+        </w:rPr>
+        <w:t>Bola by jediná doména, ktorá by čítala súbory za behu</w:t>
       </w:r>
     </w:p>
     <w:p>
@@ -3806,7 +3208,10 @@
         <w:ind w:left="360"/>
       </w:pPr>
       <w:r>
-        <w:t>7., poskytuje všetky kombinácie, ktoré majú aktívny zamestnanci.</w:t>
+        <w:t xml:space="preserve">22., </w:t>
+      </w:r>
+      <w:r>
+        <w:t xml:space="preserve">očakáva string s id oddelenými čiarkami, kopíruje podpis a dá ho ako nepodpísaný(vytvorí nový), využíva plpgsql funkciu. </w:t>
       </w:r>
     </w:p>
     <w:p>
@@ -3814,13 +3219,7 @@
         <w:ind w:left="360"/>
       </w:pPr>
       <w:r>
-        <w:t>10., vráti pole dokumentov, ktoré nie sú editované a</w:t>
-      </w:r>
-      <w:r>
-        <w:t> </w:t>
-      </w:r>
-      <w:r>
-        <w:t>sú aktuálne.</w:t>
+        <w:t>23., očakáva sa id podpisu na dokument aby ho označila ako zamestnancom podpísaný.</w:t>
       </w:r>
     </w:p>
     <w:p>
@@ -3828,10 +3227,7 @@
         <w:ind w:left="360"/>
       </w:pPr>
       <w:r>
-        <w:t>11., potvrdzuje jeden dokument, vyžaduje dosadiť namiesto „{id}“ jedno číslo</w:t>
-      </w:r>
-      <w:r>
-        <w:t>(id dokumentu).</w:t>
+        <w:t>24., to isté ako 23, len s nadriadeným.</w:t>
       </w:r>
     </w:p>
     <w:p>
@@ -3839,552 +3235,7 @@
         <w:ind w:left="360"/>
       </w:pPr>
       <w:r>
-        <w:t>12., vytvorí v</w:t>
-      </w:r>
-      <w:r>
-        <w:t> </w:t>
-      </w:r>
-      <w:proofErr w:type="spellStart"/>
-      <w:r>
-        <w:t>db</w:t>
-      </w:r>
-      <w:proofErr w:type="spellEnd"/>
-      <w:r>
-        <w:t xml:space="preserve"> dokument podľa </w:t>
-      </w:r>
-      <w:proofErr w:type="spellStart"/>
-      <w:r>
-        <w:t>jsonu</w:t>
-      </w:r>
-      <w:proofErr w:type="spellEnd"/>
-      <w:r>
-        <w:t>, ktorý dostane od front endu vo formulári</w:t>
-      </w:r>
-      <w:r>
-        <w:t xml:space="preserve"> a</w:t>
-      </w:r>
-      <w:r>
-        <w:t> </w:t>
-      </w:r>
-      <w:r>
-        <w:t>zaradí ho medzi editované</w:t>
-      </w:r>
-      <w:r>
-        <w:t xml:space="preserve">. </w:t>
-      </w:r>
-      <w:r>
-        <w:t xml:space="preserve">   </w:t>
-      </w:r>
-    </w:p>
-    <w:p>
-      <w:pPr>
-        <w:ind w:left="360"/>
-      </w:pPr>
-      <w:r>
-        <w:t>13., to isté ako 12, ale dokument hneď potvrdí.</w:t>
-      </w:r>
-    </w:p>
-    <w:p>
-      <w:pPr>
-        <w:ind w:left="360"/>
-      </w:pPr>
-      <w:r>
-        <w:t>14., vráti všetky editované(nepotvrdené dokumenty).</w:t>
-      </w:r>
-    </w:p>
-    <w:p>
-      <w:pPr>
-        <w:ind w:left="360"/>
-      </w:pPr>
-      <w:r>
-        <w:t xml:space="preserve">15., vráti všetky aktuálne </w:t>
-      </w:r>
-      <w:proofErr w:type="spellStart"/>
-      <w:r>
-        <w:t>dokum</w:t>
-      </w:r>
-      <w:proofErr w:type="spellEnd"/>
-      <w:r>
-        <w:t xml:space="preserve">., ktoré nájde podľa filtra, ktorý dostane vo forme </w:t>
-      </w:r>
-      <w:proofErr w:type="spellStart"/>
-      <w:r>
-        <w:t>jsonu</w:t>
-      </w:r>
-      <w:proofErr w:type="spellEnd"/>
-      <w:r>
-        <w:t>, v</w:t>
-      </w:r>
-      <w:r>
-        <w:t> </w:t>
-      </w:r>
-      <w:r>
-        <w:t xml:space="preserve">ňom sú 4 </w:t>
-      </w:r>
-      <w:proofErr w:type="spellStart"/>
-      <w:r>
-        <w:t>stringy</w:t>
-      </w:r>
-      <w:proofErr w:type="spellEnd"/>
-      <w:r>
-        <w:t>(</w:t>
-      </w:r>
-      <w:proofErr w:type="spellStart"/>
-      <w:r>
-        <w:t>branches</w:t>
-      </w:r>
-      <w:proofErr w:type="spellEnd"/>
-      <w:r>
-        <w:t>, ...)</w:t>
-      </w:r>
-      <w:r>
-        <w:t>, ktoré</w:t>
-      </w:r>
-      <w:r>
-        <w:t xml:space="preserve"> reprezentujú polia id, napr. {branches:“1,12,35,64,........“, cities:“5,50,...“, department:““, division:“1“}.</w:t>
-      </w:r>
-    </w:p>
-    <w:p>
-      <w:pPr>
-        <w:ind w:left="360"/>
-      </w:pPr>
-      <w:r>
-        <w:t xml:space="preserve">16., </w:t>
-      </w:r>
-      <w:proofErr w:type="spellStart"/>
-      <w:r>
-        <w:t>json</w:t>
-      </w:r>
-      <w:proofErr w:type="spellEnd"/>
-      <w:r>
-        <w:t xml:space="preserve"> musí obsahovať id-</w:t>
-      </w:r>
-      <w:proofErr w:type="spellStart"/>
-      <w:r>
-        <w:t>dokum</w:t>
-      </w:r>
-      <w:proofErr w:type="spellEnd"/>
-      <w:r>
-        <w:t>., urobí upgrade podľa id.</w:t>
-      </w:r>
-    </w:p>
-    <w:p>
-      <w:pPr>
-        <w:ind w:left="360"/>
-      </w:pPr>
-      <w:r>
-        <w:t>17., to isté ako v</w:t>
-      </w:r>
-      <w:r>
-        <w:t> </w:t>
-      </w:r>
-      <w:r>
-        <w:t>16, navyše potvrdí.</w:t>
-      </w:r>
-    </w:p>
-    <w:p>
-      <w:pPr>
-        <w:ind w:left="360"/>
-      </w:pPr>
-      <w:r>
-        <w:t>18., vráti všetkých zamestnancov, ale iba niektoré údaje.</w:t>
-      </w:r>
-    </w:p>
-    <w:p>
-      <w:pPr>
-        <w:ind w:left="360"/>
-      </w:pPr>
-      <w:r>
-        <w:t xml:space="preserve">19. vráti  </w:t>
-      </w:r>
-      <w:r>
-        <w:t>všetkých, ktorý vyhovujú filtru zamestnancov, ale iba niektoré údaje.</w:t>
-      </w:r>
-    </w:p>
-    <w:p>
-      <w:pPr>
-        <w:ind w:left="360"/>
-        <w:rPr>
-          <w:strike/>
-        </w:rPr>
-      </w:pPr>
-      <w:r>
-        <w:rPr>
-          <w:strike/>
-        </w:rPr>
-        <w:t xml:space="preserve"> </w:t>
-      </w:r>
-      <w:r>
-        <w:rPr>
-          <w:strike/>
-        </w:rPr>
-        <w:t xml:space="preserve">  </w:t>
-      </w:r>
-      <w:r>
-        <w:rPr>
-          <w:strike/>
-        </w:rPr>
-        <w:t>20., mal</w:t>
-      </w:r>
-      <w:r>
-        <w:rPr>
-          <w:strike/>
-        </w:rPr>
-        <w:t>a</w:t>
-      </w:r>
-      <w:r>
-        <w:rPr>
-          <w:strike/>
-        </w:rPr>
-        <w:t xml:space="preserve"> fungovať ako export podľa </w:t>
-      </w:r>
-      <w:r>
-        <w:rPr>
-          <w:strike/>
-        </w:rPr>
-        <w:t xml:space="preserve">id </w:t>
-      </w:r>
-      <w:r>
-        <w:rPr>
-          <w:strike/>
-        </w:rPr>
-        <w:t>nadriadeného</w:t>
-      </w:r>
-      <w:r>
-        <w:rPr>
-          <w:strike/>
-        </w:rPr>
-        <w:t xml:space="preserve"> a</w:t>
-      </w:r>
-      <w:r>
-        <w:rPr>
-          <w:strike/>
-        </w:rPr>
-        <w:t> </w:t>
-      </w:r>
-      <w:r>
-        <w:rPr>
-          <w:strike/>
-        </w:rPr>
-        <w:t>formátu</w:t>
-      </w:r>
-      <w:r>
-        <w:rPr>
-          <w:strike/>
-        </w:rPr>
-        <w:t>, v „skúšobnej“ prevádzke fungujúca doména, ale nepoužitá</w:t>
-      </w:r>
-      <w:r>
-        <w:rPr>
-          <w:strike/>
-        </w:rPr>
-        <w:t>.</w:t>
-      </w:r>
-      <w:r>
-        <w:rPr>
-          <w:strike/>
-        </w:rPr>
-        <w:t xml:space="preserve"> Jej princípom bolo vytiahnuť z</w:t>
-      </w:r>
-      <w:r>
-        <w:rPr>
-          <w:strike/>
-        </w:rPr>
-        <w:t> </w:t>
-      </w:r>
-      <w:proofErr w:type="spellStart"/>
-      <w:r>
-        <w:rPr>
-          <w:strike/>
-        </w:rPr>
-        <w:t>db</w:t>
-      </w:r>
-      <w:proofErr w:type="spellEnd"/>
-      <w:r>
-        <w:rPr>
-          <w:strike/>
-        </w:rPr>
-        <w:t xml:space="preserve"> údaje a</w:t>
-      </w:r>
-      <w:r>
-        <w:rPr>
-          <w:strike/>
-        </w:rPr>
-        <w:t> </w:t>
-      </w:r>
-      <w:r>
-        <w:rPr>
-          <w:strike/>
-        </w:rPr>
-        <w:t xml:space="preserve">spustiť </w:t>
-      </w:r>
-      <w:proofErr w:type="spellStart"/>
-      <w:r>
-        <w:rPr>
-          <w:strike/>
-        </w:rPr>
-        <w:t>pythonovský</w:t>
-      </w:r>
-      <w:proofErr w:type="spellEnd"/>
-      <w:r>
-        <w:rPr>
-          <w:strike/>
-        </w:rPr>
-        <w:t xml:space="preserve"> skript(</w:t>
-      </w:r>
-      <w:proofErr w:type="spellStart"/>
-      <w:r>
-        <w:rPr>
-          <w:strike/>
-        </w:rPr>
-        <w:t>cmd+pipes</w:t>
-      </w:r>
-      <w:proofErr w:type="spellEnd"/>
-      <w:r>
-        <w:rPr>
-          <w:strike/>
-        </w:rPr>
-        <w:t>), ktorý vyrobí .</w:t>
-      </w:r>
-      <w:proofErr w:type="spellStart"/>
-      <w:r>
-        <w:rPr>
-          <w:strike/>
-        </w:rPr>
-        <w:t>xslx</w:t>
-      </w:r>
-      <w:proofErr w:type="spellEnd"/>
-      <w:r>
-        <w:rPr>
-          <w:strike/>
-        </w:rPr>
-        <w:t xml:space="preserve"> súbor a</w:t>
-      </w:r>
-      <w:r>
-        <w:rPr>
-          <w:strike/>
-        </w:rPr>
-        <w:t> </w:t>
-      </w:r>
-      <w:r>
-        <w:rPr>
-          <w:strike/>
-        </w:rPr>
-        <w:t xml:space="preserve">po jeho ukončení poslať výsledok klientovi.   </w:t>
-      </w:r>
-    </w:p>
-    <w:p>
-      <w:pPr>
-        <w:ind w:left="360"/>
-      </w:pPr>
-      <w:r>
-        <w:t xml:space="preserve">21., </w:t>
-      </w:r>
-      <w:r>
-        <w:t>táto doméne očakáva .</w:t>
-      </w:r>
-      <w:proofErr w:type="spellStart"/>
-      <w:r>
-        <w:t>csv</w:t>
-      </w:r>
-      <w:proofErr w:type="spellEnd"/>
-      <w:r>
-        <w:t xml:space="preserve"> súbor, iný typ odmietne, k</w:t>
-      </w:r>
-      <w:r>
-        <w:t> </w:t>
-      </w:r>
-      <w:r>
-        <w:t xml:space="preserve">súboru očakáva značku importu, ak ju dostane pokladá súbor za import zamestnancov, ak nie, tak import </w:t>
-      </w:r>
-      <w:r>
-        <w:t>kariet.</w:t>
-      </w:r>
-    </w:p>
-    <w:p>
-      <w:pPr>
-        <w:ind w:left="360"/>
-        <w:rPr>
-          <w:strike/>
-        </w:rPr>
-      </w:pPr>
-      <w:r>
-        <w:rPr>
-          <w:strike/>
-        </w:rPr>
-        <w:t xml:space="preserve">. na obr. </w:t>
-      </w:r>
-      <w:r>
-        <w:rPr>
-          <w:strike/>
-        </w:rPr>
-        <w:t xml:space="preserve">Chýbajú vyhodené </w:t>
-      </w:r>
-      <w:r>
-        <w:rPr>
-          <w:strike/>
-        </w:rPr>
-        <w:t>funkčné</w:t>
-      </w:r>
-      <w:r>
-        <w:rPr>
-          <w:strike/>
-        </w:rPr>
-        <w:t xml:space="preserve"> domény: „/</w:t>
-      </w:r>
-      <w:proofErr w:type="spellStart"/>
-      <w:r>
-        <w:rPr>
-          <w:strike/>
-        </w:rPr>
-        <w:t>languages</w:t>
-      </w:r>
-      <w:proofErr w:type="spellEnd"/>
-      <w:r>
-        <w:rPr>
-          <w:strike/>
-        </w:rPr>
-        <w:t>/</w:t>
-      </w:r>
-      <w:proofErr w:type="spellStart"/>
-      <w:r>
-        <w:rPr>
-          <w:strike/>
-        </w:rPr>
-        <w:t>all</w:t>
-      </w:r>
-      <w:proofErr w:type="spellEnd"/>
-      <w:r>
-        <w:rPr>
-          <w:strike/>
-        </w:rPr>
-        <w:t>“-GET, ktorá mala vracať zoznam jazykov, ktoré sú k</w:t>
-      </w:r>
-      <w:r>
-        <w:rPr>
-          <w:strike/>
-        </w:rPr>
-        <w:t> </w:t>
-      </w:r>
-      <w:r>
-        <w:rPr>
-          <w:strike/>
-        </w:rPr>
-        <w:t>dispozícií a „/</w:t>
-      </w:r>
-      <w:proofErr w:type="spellStart"/>
-      <w:r>
-        <w:rPr>
-          <w:strike/>
-        </w:rPr>
-        <w:t>language</w:t>
-      </w:r>
-      <w:proofErr w:type="spellEnd"/>
-      <w:r>
-        <w:rPr>
-          <w:strike/>
-        </w:rPr>
-        <w:t>/{</w:t>
-      </w:r>
-      <w:proofErr w:type="spellStart"/>
-      <w:r>
-        <w:rPr>
-          <w:strike/>
-        </w:rPr>
-        <w:t>name</w:t>
-      </w:r>
-      <w:proofErr w:type="spellEnd"/>
-      <w:r>
-        <w:rPr>
-          <w:strike/>
-        </w:rPr>
-        <w:t>}</w:t>
-      </w:r>
-      <w:r>
-        <w:rPr>
-          <w:strike/>
-        </w:rPr>
-        <w:t>“-GET</w:t>
-      </w:r>
-      <w:r>
-        <w:rPr>
-          <w:strike/>
-        </w:rPr>
-        <w:t>“, ktorá dáva konkrétny jazyk. Obe sú na gite</w:t>
-      </w:r>
-      <w:r>
-        <w:rPr>
-          <w:strike/>
-        </w:rPr>
-        <w:t>.</w:t>
-      </w:r>
-      <w:r>
-        <w:t xml:space="preserve"> </w:t>
-      </w:r>
-      <w:r>
-        <w:rPr>
-          <w:strike/>
-        </w:rPr>
-        <w:t>Bola by jediná doména, ktorá by čítala súbory za behu</w:t>
-      </w:r>
-    </w:p>
-    <w:p>
-      <w:pPr>
-        <w:ind w:left="360"/>
-      </w:pPr>
-      <w:r>
-        <w:t xml:space="preserve">22., </w:t>
-      </w:r>
-      <w:r>
-        <w:t xml:space="preserve">očakáva </w:t>
-      </w:r>
-      <w:proofErr w:type="spellStart"/>
-      <w:r>
-        <w:t>string</w:t>
-      </w:r>
-      <w:proofErr w:type="spellEnd"/>
-      <w:r>
-        <w:t xml:space="preserve"> s id oddelenými čiarkami, kopíruje podpis a dá ho ako nepodpísaný(vytvorí nový), využíva </w:t>
-      </w:r>
-      <w:proofErr w:type="spellStart"/>
-      <w:r>
-        <w:t>plpgsql</w:t>
-      </w:r>
-      <w:proofErr w:type="spellEnd"/>
-      <w:r>
-        <w:t xml:space="preserve"> funkciu. </w:t>
-      </w:r>
-    </w:p>
-    <w:p>
-      <w:pPr>
-        <w:ind w:left="360"/>
-      </w:pPr>
-      <w:r>
-        <w:t>23., očakáva sa id podpisu na dokument aby ho označila ako zamestnancom podpísaný.</w:t>
-      </w:r>
-    </w:p>
-    <w:p>
-      <w:pPr>
-        <w:ind w:left="360"/>
-      </w:pPr>
-      <w:r>
-        <w:t>24., to isté ako 23, len s nadriadeným.</w:t>
-      </w:r>
-    </w:p>
-    <w:p>
-      <w:pPr>
-        <w:ind w:left="360"/>
-      </w:pPr>
-      <w:r>
-        <w:t xml:space="preserve">25.,   to isté ako 23, len s podpisom na online </w:t>
-      </w:r>
-      <w:proofErr w:type="spellStart"/>
-      <w:r>
-        <w:t>training</w:t>
-      </w:r>
-      <w:proofErr w:type="spellEnd"/>
-      <w:r>
-        <w:t>.</w:t>
+        <w:t>25.,   to isté ako 23, len s podpisom na online training.</w:t>
       </w:r>
     </w:p>
     <w:p>
@@ -4396,15 +3247,7 @@
         <w:t>26</w:t>
       </w:r>
       <w:r>
-        <w:t xml:space="preserve">., vráti všetky podpísané podpisy s dokumentami a s podradenými(v prípade nadriadeného) podľa id, </w:t>
-      </w:r>
-      <w:proofErr w:type="spellStart"/>
-      <w:r>
-        <w:t>json</w:t>
-      </w:r>
-      <w:proofErr w:type="spellEnd"/>
-      <w:r>
-        <w:t xml:space="preserve"> má štruktúru</w:t>
+        <w:t>., vráti všetky podpísané podpisy s dokumentami a s podradenými(v prípade nadriadeného) podľa id, json má štruktúru</w:t>
       </w:r>
       <w:r>
         <w:t>, ktorá obsahuje</w:t>
@@ -4442,22 +3285,18 @@
         </w:rPr>
         <w:t xml:space="preserve"> </w:t>
       </w:r>
-      <w:proofErr w:type="spellStart"/>
       <w:r>
         <w:t>documents</w:t>
       </w:r>
-      <w:proofErr w:type="spellEnd"/>
       <w:r>
         <w:t>:[{dok.1, vlastnosť1,..., podpisy:</w:t>
       </w:r>
       <w:r>
         <w:t xml:space="preserve">[{...},...]}...], </w:t>
       </w:r>
-      <w:proofErr w:type="spellStart"/>
       <w:r>
         <w:t>trainings</w:t>
       </w:r>
-      <w:proofErr w:type="spellEnd"/>
       <w:r>
         <w:t>:[{train.1, vlastnosť1,..., podpisy:[{...},...]}...]</w:t>
       </w:r>
@@ -4479,15 +3318,7 @@
         <w:t xml:space="preserve"> </w:t>
       </w:r>
       <w:r>
-        <w:t xml:space="preserve">podľa id, </w:t>
-      </w:r>
-      <w:proofErr w:type="spellStart"/>
-      <w:r>
-        <w:t>json</w:t>
-      </w:r>
-      <w:proofErr w:type="spellEnd"/>
-      <w:r>
-        <w:t xml:space="preserve"> má štruktúru:</w:t>
+        <w:t>podľa id, json má štruktúru:</w:t>
       </w:r>
       <w:r>
         <w:t xml:space="preserve"> </w:t>
@@ -4501,37 +3332,13 @@
         <w:ind w:left="360"/>
       </w:pPr>
       <w:r>
-        <w:t>28., - 33., CRU(bez D) metódy +</w:t>
-      </w:r>
-      <w:proofErr w:type="spellStart"/>
-      <w:r>
-        <w:t>confirm</w:t>
-      </w:r>
-      <w:proofErr w:type="spellEnd"/>
-      <w:r>
-        <w:t xml:space="preserve"> podobne ako pri dokum</w:t>
+        <w:t>28., - 33., CRU(bez D) metódy +confirm podobne ako pri dokum</w:t>
       </w:r>
       <w:r>
         <w:t>entoch +</w:t>
       </w:r>
       <w:r>
-        <w:t xml:space="preserve"> </w:t>
-      </w:r>
-      <w:proofErr w:type="spellStart"/>
-      <w:r>
-        <w:t>view</w:t>
-      </w:r>
-      <w:proofErr w:type="spellEnd"/>
-      <w:r>
-        <w:t xml:space="preserve"> </w:t>
-      </w:r>
-      <w:proofErr w:type="spellStart"/>
-      <w:r>
-        <w:t>edited</w:t>
-      </w:r>
-      <w:proofErr w:type="spellEnd"/>
-      <w:r>
-        <w:t>.</w:t>
+        <w:t xml:space="preserve"> view edited.</w:t>
       </w:r>
     </w:p>
     <w:p>
@@ -4549,6 +3356,9 @@
       <w:pPr>
         <w:ind w:left="360"/>
       </w:pPr>
+      <w:r>
+        <w:t>Od screenshotu sa pridala ešte doména „/control“, ktorá slúži „iba“ na detegovanie výpadkov servera</w:t>
+      </w:r>
     </w:p>
     <w:sectPr>
       <w:pgSz w:w="11906" w:h="16838"/>

</xml_diff>